<commit_message>
add requirements and role/timeline tables
</commit_message>
<xml_diff>
--- a/ACE_2_1.docx
+++ b/ACE_2_1.docx
@@ -99,6 +99,2559 @@
     </w:p>
     <w:p>
       <w:pPr>
+        <w:pStyle w:val="ListParagraph"/>
+        <w:numPr>
+          <w:ilvl w:val="1"/>
+          <w:numId w:val="1"/>
+        </w:numPr>
+        <w:shd w:val="clear" w:color="auto" w:fill="FFFFFF"/>
+        <w:spacing w:beforeAutospacing="1" w:after="0" w:afterAutospacing="1" w:line="240" w:lineRule="auto"/>
+        <w:rPr>
+          <w:rFonts w:ascii="Calibri" w:eastAsia="Times New Roman" w:hAnsi="Calibri" w:cs="Calibri"/>
+          <w:color w:val="000000"/>
+          <w:sz w:val="24"/>
+          <w:szCs w:val="24"/>
+        </w:rPr>
+      </w:pPr>
+      <w:r>
+        <w:rPr>
+          <w:rFonts w:ascii="Calibri" w:hAnsi="Calibri" w:cs="Calibri"/>
+          <w:color w:val="000000"/>
+        </w:rPr>
+        <w:t>Daily/ monthly/ Annually graph of sales for each service</w:t>
+      </w:r>
+    </w:p>
+    <w:p>
+      <w:pPr>
+        <w:shd w:val="clear" w:color="auto" w:fill="FFFFFF"/>
+        <w:spacing w:beforeAutospacing="1" w:after="0" w:afterAutospacing="1" w:line="240" w:lineRule="auto"/>
+        <w:rPr>
+          <w:rFonts w:ascii="Calibri" w:eastAsia="Times New Roman" w:hAnsi="Calibri" w:cs="Calibri"/>
+          <w:color w:val="000000"/>
+          <w:sz w:val="24"/>
+          <w:szCs w:val="24"/>
+        </w:rPr>
+      </w:pPr>
+    </w:p>
+    <w:p>
+      <w:pPr>
+        <w:spacing w:line="240" w:lineRule="auto"/>
+        <w:rPr>
+          <w:rFonts w:ascii="Times New Roman" w:eastAsia="Times New Roman" w:hAnsi="Times New Roman" w:cs="Times New Roman"/>
+          <w:sz w:val="24"/>
+          <w:szCs w:val="24"/>
+        </w:rPr>
+      </w:pPr>
+      <w:r>
+        <w:rPr>
+          <w:rFonts w:ascii="Calibri" w:eastAsia="Times New Roman" w:hAnsi="Calibri" w:cs="Calibri"/>
+          <w:b/>
+          <w:bCs/>
+          <w:color w:val="000000"/>
+          <w:sz w:val="24"/>
+          <w:szCs w:val="24"/>
+        </w:rPr>
+        <w:t>Project Requirements Summary:</w:t>
+      </w:r>
+    </w:p>
+    <w:p>
+      <w:pPr>
+        <w:shd w:val="clear" w:color="auto" w:fill="FFFFFF"/>
+        <w:spacing w:after="0" w:line="240" w:lineRule="auto"/>
+        <w:rPr>
+          <w:rFonts w:ascii="Times New Roman" w:eastAsia="Times New Roman" w:hAnsi="Times New Roman" w:cs="Times New Roman"/>
+          <w:sz w:val="24"/>
+          <w:szCs w:val="24"/>
+        </w:rPr>
+      </w:pPr>
+      <w:r>
+        <w:rPr>
+          <w:rFonts w:ascii="Arial" w:eastAsia="Times New Roman" w:hAnsi="Arial" w:cs="Arial"/>
+          <w:color w:val="2D3B45"/>
+          <w:sz w:val="24"/>
+          <w:szCs w:val="24"/>
+        </w:rPr>
+        <w:t>The project is to create software for “Mud in Your Eye” (</w:t>
+      </w:r>
+      <w:proofErr w:type="spellStart"/>
+      <w:r>
+        <w:rPr>
+          <w:rFonts w:ascii="Arial" w:eastAsia="Times New Roman" w:hAnsi="Arial" w:cs="Arial"/>
+          <w:color w:val="2D3B45"/>
+          <w:sz w:val="24"/>
+          <w:szCs w:val="24"/>
+        </w:rPr>
+        <w:t>MiYE</w:t>
+      </w:r>
+      <w:proofErr w:type="spellEnd"/>
+      <w:r>
+        <w:rPr>
+          <w:rFonts w:ascii="Arial" w:eastAsia="Times New Roman" w:hAnsi="Arial" w:cs="Arial"/>
+          <w:color w:val="2D3B45"/>
+          <w:sz w:val="24"/>
+          <w:szCs w:val="24"/>
+        </w:rPr>
+        <w:t xml:space="preserve">), a new, small hot spring health spa, located in a remote, scenic part of the US. The </w:t>
+      </w:r>
+      <w:proofErr w:type="spellStart"/>
+      <w:r>
+        <w:rPr>
+          <w:rFonts w:ascii="Arial" w:eastAsia="Times New Roman" w:hAnsi="Arial" w:cs="Arial"/>
+          <w:color w:val="2D3B45"/>
+          <w:sz w:val="24"/>
+          <w:szCs w:val="24"/>
+        </w:rPr>
+        <w:t>MiYE</w:t>
+      </w:r>
+      <w:proofErr w:type="spellEnd"/>
+      <w:r>
+        <w:rPr>
+          <w:rFonts w:ascii="Arial" w:eastAsia="Times New Roman" w:hAnsi="Arial" w:cs="Arial"/>
+          <w:color w:val="2D3B45"/>
+          <w:sz w:val="24"/>
+          <w:szCs w:val="24"/>
+        </w:rPr>
+        <w:t xml:space="preserve"> is a full-time resort spa facility</w:t>
+      </w:r>
+      <w:hyperlink r:id="rId6" w:anchor="_ftn1" w:history="1">
+        <w:r>
+          <w:rPr>
+            <w:rFonts w:ascii="Arial" w:eastAsia="Times New Roman" w:hAnsi="Arial" w:cs="Arial"/>
+            <w:color w:val="1155CC"/>
+            <w:sz w:val="18"/>
+            <w:szCs w:val="18"/>
+            <w:u w:val="single"/>
+          </w:rPr>
+          <w:t>[1]</w:t>
+        </w:r>
+      </w:hyperlink>
+      <w:r>
+        <w:rPr>
+          <w:rFonts w:ascii="Arial" w:eastAsia="Times New Roman" w:hAnsi="Arial" w:cs="Arial"/>
+          <w:color w:val="2D3B45"/>
+          <w:sz w:val="24"/>
+          <w:szCs w:val="24"/>
+        </w:rPr>
+        <w:t>, but it has just one front desk clerk on duty at any time. Front desk clerks are local people, hired primarily for their friendliness, not their computer skills—one can’t assume any sophistication in the use of computer software.</w:t>
+      </w:r>
+    </w:p>
+    <w:p>
+      <w:pPr>
+        <w:shd w:val="clear" w:color="auto" w:fill="FFFFFF"/>
+        <w:spacing w:after="0" w:line="240" w:lineRule="auto"/>
+        <w:rPr>
+          <w:rFonts w:ascii="Times New Roman" w:eastAsia="Times New Roman" w:hAnsi="Times New Roman" w:cs="Times New Roman"/>
+          <w:sz w:val="24"/>
+          <w:szCs w:val="24"/>
+        </w:rPr>
+      </w:pPr>
+      <w:r>
+        <w:rPr>
+          <w:rFonts w:ascii="Times New Roman" w:eastAsia="Times New Roman" w:hAnsi="Times New Roman" w:cs="Times New Roman"/>
+          <w:sz w:val="24"/>
+          <w:szCs w:val="24"/>
+        </w:rPr>
+        <w:t> </w:t>
+      </w:r>
+    </w:p>
+    <w:p>
+      <w:pPr>
+        <w:spacing w:line="240" w:lineRule="auto"/>
+        <w:rPr>
+          <w:rFonts w:ascii="Times New Roman" w:eastAsia="Times New Roman" w:hAnsi="Times New Roman" w:cs="Times New Roman"/>
+          <w:sz w:val="24"/>
+          <w:szCs w:val="24"/>
+        </w:rPr>
+      </w:pPr>
+      <w:r>
+        <w:rPr>
+          <w:rFonts w:ascii="Calibri" w:eastAsia="Times New Roman" w:hAnsi="Calibri" w:cs="Calibri"/>
+          <w:b/>
+          <w:bCs/>
+          <w:color w:val="000000"/>
+          <w:sz w:val="24"/>
+          <w:szCs w:val="24"/>
+        </w:rPr>
+        <w:t>Mud In Your Eye Project Requirements Breakdown:</w:t>
+      </w:r>
+    </w:p>
+    <w:tbl>
+      <w:tblPr>
+        <w:tblW w:w="9360" w:type="dxa"/>
+        <w:tblCellMar>
+          <w:top w:w="15" w:type="dxa"/>
+          <w:left w:w="15" w:type="dxa"/>
+          <w:bottom w:w="15" w:type="dxa"/>
+          <w:right w:w="15" w:type="dxa"/>
+        </w:tblCellMar>
+        <w:tblLook w:val="04A0" w:firstRow="1" w:lastRow="0" w:firstColumn="1" w:lastColumn="0" w:noHBand="0" w:noVBand="1"/>
+      </w:tblPr>
+      <w:tblGrid>
+        <w:gridCol w:w="2017"/>
+        <w:gridCol w:w="7253"/>
+        <w:gridCol w:w="90"/>
+      </w:tblGrid>
+      <w:tr>
+        <w:tc>
+          <w:tcPr>
+            <w:tcW w:w="0" w:type="auto"/>
+            <w:tcBorders>
+              <w:top w:val="single" w:sz="8" w:space="0" w:color="000000"/>
+              <w:left w:val="single" w:sz="8" w:space="0" w:color="000000"/>
+              <w:bottom w:val="single" w:sz="8" w:space="0" w:color="000000"/>
+              <w:right w:val="single" w:sz="8" w:space="0" w:color="000000"/>
+            </w:tcBorders>
+            <w:hideMark/>
+          </w:tcPr>
+          <w:p>
+            <w:pPr>
+              <w:shd w:val="clear" w:color="auto" w:fill="FFFFFF"/>
+              <w:spacing w:before="180" w:after="180" w:line="240" w:lineRule="auto"/>
+              <w:rPr>
+                <w:rFonts w:ascii="Times New Roman" w:eastAsia="Times New Roman" w:hAnsi="Times New Roman" w:cs="Times New Roman"/>
+                <w:sz w:val="24"/>
+                <w:szCs w:val="24"/>
+              </w:rPr>
+            </w:pPr>
+            <w:r>
+              <w:rPr>
+                <w:rFonts w:ascii="Arial" w:eastAsia="Times New Roman" w:hAnsi="Arial" w:cs="Arial"/>
+                <w:b/>
+                <w:bCs/>
+                <w:color w:val="2D3B45"/>
+                <w:sz w:val="24"/>
+                <w:szCs w:val="24"/>
+              </w:rPr>
+              <w:t>Requirements</w:t>
+            </w:r>
+          </w:p>
+        </w:tc>
+        <w:tc>
+          <w:tcPr>
+            <w:tcW w:w="0" w:type="auto"/>
+            <w:tcBorders>
+              <w:top w:val="single" w:sz="8" w:space="0" w:color="000000"/>
+              <w:left w:val="single" w:sz="8" w:space="0" w:color="000000"/>
+              <w:bottom w:val="single" w:sz="8" w:space="0" w:color="000000"/>
+              <w:right w:val="single" w:sz="8" w:space="0" w:color="000000"/>
+            </w:tcBorders>
+            <w:hideMark/>
+          </w:tcPr>
+          <w:p>
+            <w:pPr>
+              <w:shd w:val="clear" w:color="auto" w:fill="FFFFFF"/>
+              <w:spacing w:before="180" w:after="180" w:line="240" w:lineRule="auto"/>
+              <w:rPr>
+                <w:rFonts w:ascii="Times New Roman" w:eastAsia="Times New Roman" w:hAnsi="Times New Roman" w:cs="Times New Roman"/>
+                <w:sz w:val="24"/>
+                <w:szCs w:val="24"/>
+              </w:rPr>
+            </w:pPr>
+            <w:r>
+              <w:rPr>
+                <w:rFonts w:ascii="Arial" w:eastAsia="Times New Roman" w:hAnsi="Arial" w:cs="Arial"/>
+                <w:b/>
+                <w:bCs/>
+                <w:color w:val="000000"/>
+                <w:sz w:val="24"/>
+                <w:szCs w:val="24"/>
+              </w:rPr>
+              <w:t>Description</w:t>
+            </w:r>
+          </w:p>
+        </w:tc>
+        <w:tc>
+          <w:tcPr>
+            <w:tcW w:w="0" w:type="auto"/>
+            <w:tcBorders>
+              <w:top w:val="single" w:sz="8" w:space="0" w:color="000000"/>
+              <w:left w:val="single" w:sz="8" w:space="0" w:color="000000"/>
+              <w:bottom w:val="single" w:sz="8" w:space="0" w:color="000000"/>
+              <w:right w:val="single" w:sz="8" w:space="0" w:color="000000"/>
+            </w:tcBorders>
+            <w:hideMark/>
+          </w:tcPr>
+          <w:p>
+            <w:pPr>
+              <w:spacing w:after="0" w:line="240" w:lineRule="auto"/>
+              <w:rPr>
+                <w:rFonts w:ascii="Times New Roman" w:eastAsia="Times New Roman" w:hAnsi="Times New Roman" w:cs="Times New Roman"/>
+                <w:sz w:val="24"/>
+                <w:szCs w:val="24"/>
+              </w:rPr>
+            </w:pPr>
+          </w:p>
+        </w:tc>
+      </w:tr>
+      <w:tr>
+        <w:tc>
+          <w:tcPr>
+            <w:tcW w:w="0" w:type="auto"/>
+            <w:tcBorders>
+              <w:top w:val="single" w:sz="8" w:space="0" w:color="000000"/>
+              <w:left w:val="single" w:sz="8" w:space="0" w:color="000000"/>
+              <w:bottom w:val="single" w:sz="8" w:space="0" w:color="000000"/>
+              <w:right w:val="single" w:sz="8" w:space="0" w:color="000000"/>
+            </w:tcBorders>
+            <w:hideMark/>
+          </w:tcPr>
+          <w:p>
+            <w:pPr>
+              <w:shd w:val="clear" w:color="auto" w:fill="FFFFFF"/>
+              <w:spacing w:before="180" w:after="180" w:line="240" w:lineRule="auto"/>
+              <w:rPr>
+                <w:rFonts w:ascii="Times New Roman" w:eastAsia="Times New Roman" w:hAnsi="Times New Roman" w:cs="Times New Roman"/>
+                <w:sz w:val="24"/>
+                <w:szCs w:val="24"/>
+              </w:rPr>
+            </w:pPr>
+            <w:r>
+              <w:rPr>
+                <w:rFonts w:ascii="Arial" w:eastAsia="Times New Roman" w:hAnsi="Arial" w:cs="Arial"/>
+                <w:color w:val="2D3B45"/>
+                <w:sz w:val="24"/>
+                <w:szCs w:val="24"/>
+              </w:rPr>
+              <w:lastRenderedPageBreak/>
+              <w:t>service reservations usage</w:t>
+            </w:r>
+          </w:p>
+        </w:tc>
+        <w:tc>
+          <w:tcPr>
+            <w:tcW w:w="0" w:type="auto"/>
+            <w:tcBorders>
+              <w:top w:val="single" w:sz="8" w:space="0" w:color="000000"/>
+              <w:left w:val="single" w:sz="8" w:space="0" w:color="000000"/>
+              <w:bottom w:val="single" w:sz="8" w:space="0" w:color="000000"/>
+              <w:right w:val="single" w:sz="8" w:space="0" w:color="000000"/>
+            </w:tcBorders>
+            <w:hideMark/>
+          </w:tcPr>
+          <w:p>
+            <w:pPr>
+              <w:shd w:val="clear" w:color="auto" w:fill="FFFFFF"/>
+              <w:spacing w:before="180" w:after="180" w:line="240" w:lineRule="auto"/>
+              <w:rPr>
+                <w:rFonts w:ascii="Times New Roman" w:eastAsia="Times New Roman" w:hAnsi="Times New Roman" w:cs="Times New Roman"/>
+                <w:sz w:val="24"/>
+                <w:szCs w:val="24"/>
+              </w:rPr>
+            </w:pPr>
+            <w:r>
+              <w:rPr>
+                <w:rFonts w:ascii="Arial" w:eastAsia="Times New Roman" w:hAnsi="Arial" w:cs="Arial"/>
+                <w:color w:val="2D3B45"/>
+                <w:sz w:val="24"/>
+                <w:szCs w:val="24"/>
+              </w:rPr>
+              <w:t>front desk clerk see what appointments are available at any particular day/time</w:t>
+            </w:r>
+          </w:p>
+        </w:tc>
+        <w:tc>
+          <w:tcPr>
+            <w:tcW w:w="0" w:type="auto"/>
+            <w:tcBorders>
+              <w:top w:val="single" w:sz="8" w:space="0" w:color="000000"/>
+              <w:left w:val="single" w:sz="8" w:space="0" w:color="000000"/>
+              <w:bottom w:val="single" w:sz="8" w:space="0" w:color="000000"/>
+              <w:right w:val="single" w:sz="8" w:space="0" w:color="000000"/>
+            </w:tcBorders>
+            <w:hideMark/>
+          </w:tcPr>
+          <w:p>
+            <w:pPr>
+              <w:spacing w:after="0" w:line="240" w:lineRule="auto"/>
+              <w:rPr>
+                <w:rFonts w:ascii="Times New Roman" w:eastAsia="Times New Roman" w:hAnsi="Times New Roman" w:cs="Times New Roman"/>
+                <w:sz w:val="24"/>
+                <w:szCs w:val="24"/>
+              </w:rPr>
+            </w:pPr>
+          </w:p>
+        </w:tc>
+      </w:tr>
+      <w:tr>
+        <w:tc>
+          <w:tcPr>
+            <w:tcW w:w="0" w:type="auto"/>
+            <w:tcBorders>
+              <w:top w:val="single" w:sz="8" w:space="0" w:color="000000"/>
+              <w:left w:val="single" w:sz="8" w:space="0" w:color="000000"/>
+              <w:bottom w:val="single" w:sz="8" w:space="0" w:color="000000"/>
+              <w:right w:val="single" w:sz="8" w:space="0" w:color="000000"/>
+            </w:tcBorders>
+            <w:hideMark/>
+          </w:tcPr>
+          <w:p>
+            <w:pPr>
+              <w:shd w:val="clear" w:color="auto" w:fill="FFFFFF"/>
+              <w:spacing w:before="180" w:after="180" w:line="240" w:lineRule="auto"/>
+              <w:rPr>
+                <w:rFonts w:ascii="Times New Roman" w:eastAsia="Times New Roman" w:hAnsi="Times New Roman" w:cs="Times New Roman"/>
+                <w:sz w:val="24"/>
+                <w:szCs w:val="24"/>
+              </w:rPr>
+            </w:pPr>
+            <w:r>
+              <w:rPr>
+                <w:rFonts w:ascii="Arial" w:eastAsia="Times New Roman" w:hAnsi="Arial" w:cs="Arial"/>
+                <w:color w:val="2D3B45"/>
+                <w:sz w:val="24"/>
+                <w:szCs w:val="24"/>
+              </w:rPr>
+              <w:t>statements of service </w:t>
+            </w:r>
+          </w:p>
+        </w:tc>
+        <w:tc>
+          <w:tcPr>
+            <w:tcW w:w="0" w:type="auto"/>
+            <w:tcBorders>
+              <w:top w:val="single" w:sz="8" w:space="0" w:color="000000"/>
+              <w:left w:val="single" w:sz="8" w:space="0" w:color="000000"/>
+              <w:bottom w:val="single" w:sz="8" w:space="0" w:color="000000"/>
+              <w:right w:val="single" w:sz="8" w:space="0" w:color="000000"/>
+            </w:tcBorders>
+            <w:hideMark/>
+          </w:tcPr>
+          <w:p>
+            <w:pPr>
+              <w:shd w:val="clear" w:color="auto" w:fill="FFFFFF"/>
+              <w:spacing w:before="180" w:after="180" w:line="240" w:lineRule="auto"/>
+              <w:rPr>
+                <w:rFonts w:ascii="Times New Roman" w:eastAsia="Times New Roman" w:hAnsi="Times New Roman" w:cs="Times New Roman"/>
+                <w:sz w:val="24"/>
+                <w:szCs w:val="24"/>
+              </w:rPr>
+            </w:pPr>
+            <w:r>
+              <w:rPr>
+                <w:rFonts w:ascii="Times New Roman" w:eastAsia="Times New Roman" w:hAnsi="Times New Roman" w:cs="Times New Roman"/>
+                <w:sz w:val="24"/>
+                <w:szCs w:val="24"/>
+              </w:rPr>
+              <w:t> </w:t>
+            </w:r>
+          </w:p>
+        </w:tc>
+        <w:tc>
+          <w:tcPr>
+            <w:tcW w:w="0" w:type="auto"/>
+            <w:tcBorders>
+              <w:top w:val="single" w:sz="8" w:space="0" w:color="000000"/>
+              <w:left w:val="single" w:sz="8" w:space="0" w:color="000000"/>
+              <w:bottom w:val="single" w:sz="8" w:space="0" w:color="000000"/>
+              <w:right w:val="single" w:sz="8" w:space="0" w:color="000000"/>
+            </w:tcBorders>
+            <w:hideMark/>
+          </w:tcPr>
+          <w:p>
+            <w:pPr>
+              <w:spacing w:after="0" w:line="240" w:lineRule="auto"/>
+              <w:rPr>
+                <w:rFonts w:ascii="Times New Roman" w:eastAsia="Times New Roman" w:hAnsi="Times New Roman" w:cs="Times New Roman"/>
+                <w:sz w:val="24"/>
+                <w:szCs w:val="24"/>
+              </w:rPr>
+            </w:pPr>
+          </w:p>
+        </w:tc>
+      </w:tr>
+      <w:tr>
+        <w:tc>
+          <w:tcPr>
+            <w:tcW w:w="0" w:type="auto"/>
+            <w:tcBorders>
+              <w:top w:val="single" w:sz="8" w:space="0" w:color="000000"/>
+              <w:left w:val="single" w:sz="8" w:space="0" w:color="000000"/>
+              <w:bottom w:val="single" w:sz="8" w:space="0" w:color="000000"/>
+              <w:right w:val="single" w:sz="8" w:space="0" w:color="000000"/>
+            </w:tcBorders>
+            <w:hideMark/>
+          </w:tcPr>
+          <w:p>
+            <w:pPr>
+              <w:shd w:val="clear" w:color="auto" w:fill="FFFFFF"/>
+              <w:spacing w:before="180" w:after="180" w:line="240" w:lineRule="auto"/>
+              <w:rPr>
+                <w:rFonts w:ascii="Times New Roman" w:eastAsia="Times New Roman" w:hAnsi="Times New Roman" w:cs="Times New Roman"/>
+                <w:sz w:val="24"/>
+                <w:szCs w:val="24"/>
+              </w:rPr>
+            </w:pPr>
+            <w:r>
+              <w:rPr>
+                <w:rFonts w:ascii="Arial" w:eastAsia="Times New Roman" w:hAnsi="Arial" w:cs="Arial"/>
+                <w:color w:val="2D3B45"/>
+                <w:sz w:val="24"/>
+                <w:szCs w:val="24"/>
+              </w:rPr>
+              <w:t>Services:</w:t>
+            </w:r>
+          </w:p>
+        </w:tc>
+        <w:tc>
+          <w:tcPr>
+            <w:tcW w:w="0" w:type="auto"/>
+            <w:tcBorders>
+              <w:top w:val="single" w:sz="8" w:space="0" w:color="000000"/>
+              <w:left w:val="single" w:sz="8" w:space="0" w:color="000000"/>
+              <w:bottom w:val="single" w:sz="8" w:space="0" w:color="000000"/>
+              <w:right w:val="single" w:sz="8" w:space="0" w:color="000000"/>
+            </w:tcBorders>
+            <w:hideMark/>
+          </w:tcPr>
+          <w:p>
+            <w:pPr>
+              <w:shd w:val="clear" w:color="auto" w:fill="FFFFFF"/>
+              <w:spacing w:before="180" w:after="0" w:line="240" w:lineRule="auto"/>
+              <w:rPr>
+                <w:rFonts w:ascii="Times New Roman" w:eastAsia="Times New Roman" w:hAnsi="Times New Roman" w:cs="Times New Roman"/>
+                <w:sz w:val="24"/>
+                <w:szCs w:val="24"/>
+              </w:rPr>
+            </w:pPr>
+            <w:r>
+              <w:rPr>
+                <w:rFonts w:ascii="Arial" w:eastAsia="Times New Roman" w:hAnsi="Arial" w:cs="Arial"/>
+                <w:color w:val="2D3B45"/>
+                <w:sz w:val="24"/>
+                <w:szCs w:val="24"/>
+                <w:u w:val="single"/>
+              </w:rPr>
+              <w:t xml:space="preserve">mineral baths: </w:t>
+            </w:r>
+            <w:r>
+              <w:rPr>
+                <w:rFonts w:ascii="Arial" w:eastAsia="Times New Roman" w:hAnsi="Arial" w:cs="Arial"/>
+                <w:color w:val="2D3B45"/>
+                <w:sz w:val="24"/>
+                <w:szCs w:val="24"/>
+              </w:rPr>
+              <w:t>                   60 / 90 min @$2.50/min</w:t>
+            </w:r>
+          </w:p>
+          <w:p>
+            <w:pPr>
+              <w:shd w:val="clear" w:color="auto" w:fill="FFFFFF"/>
+              <w:spacing w:after="0" w:line="240" w:lineRule="auto"/>
+              <w:rPr>
+                <w:rFonts w:ascii="Times New Roman" w:eastAsia="Times New Roman" w:hAnsi="Times New Roman" w:cs="Times New Roman"/>
+                <w:sz w:val="24"/>
+                <w:szCs w:val="24"/>
+              </w:rPr>
+            </w:pPr>
+            <w:r>
+              <w:rPr>
+                <w:rFonts w:ascii="Arial" w:eastAsia="Times New Roman" w:hAnsi="Arial" w:cs="Arial"/>
+                <w:color w:val="2D3B45"/>
+                <w:sz w:val="24"/>
+                <w:szCs w:val="24"/>
+                <w:u w:val="single"/>
+              </w:rPr>
+              <w:t xml:space="preserve">massages </w:t>
+            </w:r>
+            <w:r>
+              <w:rPr>
+                <w:rFonts w:ascii="Arial" w:eastAsia="Times New Roman" w:hAnsi="Arial" w:cs="Arial"/>
+                <w:color w:val="2D3B45"/>
+                <w:sz w:val="24"/>
+                <w:szCs w:val="24"/>
+              </w:rPr>
+              <w:t>(Swedish, shiatsu, or deep tissue) :    30/ 60 min @ $3.00/mi.</w:t>
+            </w:r>
+          </w:p>
+          <w:p>
+            <w:pPr>
+              <w:shd w:val="clear" w:color="auto" w:fill="FFFFFF"/>
+              <w:spacing w:after="0" w:line="240" w:lineRule="auto"/>
+              <w:rPr>
+                <w:rFonts w:ascii="Times New Roman" w:eastAsia="Times New Roman" w:hAnsi="Times New Roman" w:cs="Times New Roman"/>
+                <w:sz w:val="24"/>
+                <w:szCs w:val="24"/>
+              </w:rPr>
+            </w:pPr>
+            <w:r>
+              <w:rPr>
+                <w:rFonts w:ascii="Arial" w:eastAsia="Times New Roman" w:hAnsi="Arial" w:cs="Arial"/>
+                <w:color w:val="2D3B45"/>
+                <w:sz w:val="24"/>
+                <w:szCs w:val="24"/>
+                <w:u w:val="single"/>
+              </w:rPr>
+              <w:t>facials</w:t>
+            </w:r>
+            <w:r>
+              <w:rPr>
+                <w:rFonts w:ascii="Arial" w:eastAsia="Times New Roman" w:hAnsi="Arial" w:cs="Arial"/>
+                <w:color w:val="2D3B45"/>
+                <w:sz w:val="24"/>
+                <w:szCs w:val="24"/>
+              </w:rPr>
+              <w:t xml:space="preserve"> (normal or collagen): 30/ 60 min @ $2.00/min</w:t>
+            </w:r>
+          </w:p>
+          <w:p>
+            <w:pPr>
+              <w:shd w:val="clear" w:color="auto" w:fill="FFFFFF"/>
+              <w:spacing w:after="0" w:line="240" w:lineRule="auto"/>
+              <w:rPr>
+                <w:rFonts w:ascii="Times New Roman" w:eastAsia="Times New Roman" w:hAnsi="Times New Roman" w:cs="Times New Roman"/>
+                <w:sz w:val="24"/>
+                <w:szCs w:val="24"/>
+              </w:rPr>
+            </w:pPr>
+            <w:r>
+              <w:rPr>
+                <w:rFonts w:ascii="Arial" w:eastAsia="Times New Roman" w:hAnsi="Arial" w:cs="Arial"/>
+                <w:color w:val="2D3B45"/>
+                <w:sz w:val="24"/>
+                <w:szCs w:val="24"/>
+                <w:u w:val="single"/>
+              </w:rPr>
+              <w:t>specialty treatments</w:t>
+            </w:r>
+            <w:r>
+              <w:rPr>
+                <w:rFonts w:ascii="Arial" w:eastAsia="Times New Roman" w:hAnsi="Arial" w:cs="Arial"/>
+                <w:color w:val="2D3B45"/>
+                <w:sz w:val="24"/>
+                <w:szCs w:val="24"/>
+              </w:rPr>
+              <w:t xml:space="preserve"> (hot stone, sugar scrub, herbal body wrap, or botanical mud wrap) :                                60/90 min @ $3.50/min.</w:t>
+            </w:r>
+          </w:p>
+          <w:p>
+            <w:pPr>
+              <w:shd w:val="clear" w:color="auto" w:fill="FFFFFF"/>
+              <w:spacing w:after="180" w:line="240" w:lineRule="auto"/>
+              <w:rPr>
+                <w:rFonts w:ascii="Times New Roman" w:eastAsia="Times New Roman" w:hAnsi="Times New Roman" w:cs="Times New Roman"/>
+                <w:sz w:val="24"/>
+                <w:szCs w:val="24"/>
+              </w:rPr>
+            </w:pPr>
+            <w:r>
+              <w:rPr>
+                <w:rFonts w:ascii="Times New Roman" w:eastAsia="Times New Roman" w:hAnsi="Times New Roman" w:cs="Times New Roman"/>
+                <w:sz w:val="24"/>
+                <w:szCs w:val="24"/>
+              </w:rPr>
+              <w:t> </w:t>
+            </w:r>
+          </w:p>
+        </w:tc>
+        <w:tc>
+          <w:tcPr>
+            <w:tcW w:w="0" w:type="auto"/>
+            <w:tcBorders>
+              <w:top w:val="single" w:sz="8" w:space="0" w:color="000000"/>
+              <w:left w:val="single" w:sz="8" w:space="0" w:color="000000"/>
+              <w:bottom w:val="single" w:sz="8" w:space="0" w:color="000000"/>
+              <w:right w:val="single" w:sz="8" w:space="0" w:color="000000"/>
+            </w:tcBorders>
+            <w:hideMark/>
+          </w:tcPr>
+          <w:p>
+            <w:pPr>
+              <w:shd w:val="clear" w:color="auto" w:fill="FFFFFF"/>
+              <w:spacing w:after="200" w:line="240" w:lineRule="auto"/>
+              <w:rPr>
+                <w:rFonts w:ascii="Times New Roman" w:eastAsia="Times New Roman" w:hAnsi="Times New Roman" w:cs="Times New Roman"/>
+                <w:sz w:val="24"/>
+                <w:szCs w:val="24"/>
+              </w:rPr>
+            </w:pPr>
+            <w:r>
+              <w:rPr>
+                <w:rFonts w:ascii="Times New Roman" w:eastAsia="Times New Roman" w:hAnsi="Times New Roman" w:cs="Times New Roman"/>
+                <w:sz w:val="24"/>
+                <w:szCs w:val="24"/>
+              </w:rPr>
+              <w:t> </w:t>
+            </w:r>
+          </w:p>
+        </w:tc>
+      </w:tr>
+      <w:tr>
+        <w:tc>
+          <w:tcPr>
+            <w:tcW w:w="0" w:type="auto"/>
+            <w:tcBorders>
+              <w:top w:val="single" w:sz="8" w:space="0" w:color="000000"/>
+              <w:left w:val="single" w:sz="8" w:space="0" w:color="000000"/>
+              <w:bottom w:val="single" w:sz="8" w:space="0" w:color="000000"/>
+              <w:right w:val="single" w:sz="8" w:space="0" w:color="000000"/>
+            </w:tcBorders>
+            <w:hideMark/>
+          </w:tcPr>
+          <w:p>
+            <w:pPr>
+              <w:shd w:val="clear" w:color="auto" w:fill="FFFFFF"/>
+              <w:spacing w:before="180" w:after="180" w:line="240" w:lineRule="auto"/>
+              <w:rPr>
+                <w:rFonts w:ascii="Times New Roman" w:eastAsia="Times New Roman" w:hAnsi="Times New Roman" w:cs="Times New Roman"/>
+                <w:sz w:val="24"/>
+                <w:szCs w:val="24"/>
+              </w:rPr>
+            </w:pPr>
+            <w:r>
+              <w:rPr>
+                <w:rFonts w:ascii="Calibri" w:eastAsia="Times New Roman" w:hAnsi="Calibri" w:cs="Calibri"/>
+                <w:color w:val="000000"/>
+                <w:sz w:val="24"/>
+                <w:szCs w:val="24"/>
+              </w:rPr>
+              <w:t>Hours of Operation</w:t>
+            </w:r>
+          </w:p>
+        </w:tc>
+        <w:tc>
+          <w:tcPr>
+            <w:tcW w:w="0" w:type="auto"/>
+            <w:tcBorders>
+              <w:top w:val="single" w:sz="8" w:space="0" w:color="000000"/>
+              <w:left w:val="single" w:sz="8" w:space="0" w:color="000000"/>
+              <w:bottom w:val="single" w:sz="8" w:space="0" w:color="000000"/>
+              <w:right w:val="single" w:sz="8" w:space="0" w:color="000000"/>
+            </w:tcBorders>
+            <w:hideMark/>
+          </w:tcPr>
+          <w:p>
+            <w:pPr>
+              <w:shd w:val="clear" w:color="auto" w:fill="FFFFFF"/>
+              <w:spacing w:before="180" w:after="180" w:line="240" w:lineRule="auto"/>
+              <w:rPr>
+                <w:rFonts w:ascii="Times New Roman" w:eastAsia="Times New Roman" w:hAnsi="Times New Roman" w:cs="Times New Roman"/>
+                <w:sz w:val="24"/>
+                <w:szCs w:val="24"/>
+              </w:rPr>
+            </w:pPr>
+            <w:r>
+              <w:rPr>
+                <w:rFonts w:ascii="Arial" w:eastAsia="Times New Roman" w:hAnsi="Arial" w:cs="Arial"/>
+                <w:color w:val="2D3B45"/>
+                <w:sz w:val="24"/>
+                <w:szCs w:val="24"/>
+              </w:rPr>
+              <w:t>M-S  from 8 am to 8 pm *service ends at 8pm</w:t>
+            </w:r>
+          </w:p>
+        </w:tc>
+        <w:tc>
+          <w:tcPr>
+            <w:tcW w:w="0" w:type="auto"/>
+            <w:tcBorders>
+              <w:top w:val="single" w:sz="8" w:space="0" w:color="000000"/>
+              <w:left w:val="single" w:sz="8" w:space="0" w:color="000000"/>
+              <w:bottom w:val="single" w:sz="8" w:space="0" w:color="000000"/>
+              <w:right w:val="single" w:sz="8" w:space="0" w:color="000000"/>
+            </w:tcBorders>
+            <w:hideMark/>
+          </w:tcPr>
+          <w:p>
+            <w:pPr>
+              <w:spacing w:after="0" w:line="240" w:lineRule="auto"/>
+              <w:rPr>
+                <w:rFonts w:ascii="Times New Roman" w:eastAsia="Times New Roman" w:hAnsi="Times New Roman" w:cs="Times New Roman"/>
+                <w:sz w:val="24"/>
+                <w:szCs w:val="24"/>
+              </w:rPr>
+            </w:pPr>
+          </w:p>
+        </w:tc>
+      </w:tr>
+      <w:tr>
+        <w:tc>
+          <w:tcPr>
+            <w:tcW w:w="0" w:type="auto"/>
+            <w:tcBorders>
+              <w:top w:val="single" w:sz="8" w:space="0" w:color="000000"/>
+              <w:left w:val="single" w:sz="8" w:space="0" w:color="000000"/>
+              <w:bottom w:val="single" w:sz="8" w:space="0" w:color="000000"/>
+              <w:right w:val="single" w:sz="8" w:space="0" w:color="000000"/>
+            </w:tcBorders>
+            <w:hideMark/>
+          </w:tcPr>
+          <w:p>
+            <w:pPr>
+              <w:shd w:val="clear" w:color="auto" w:fill="FFFFFF"/>
+              <w:spacing w:before="180" w:after="180" w:line="240" w:lineRule="auto"/>
+              <w:rPr>
+                <w:rFonts w:ascii="Times New Roman" w:eastAsia="Times New Roman" w:hAnsi="Times New Roman" w:cs="Times New Roman"/>
+                <w:sz w:val="24"/>
+                <w:szCs w:val="24"/>
+              </w:rPr>
+            </w:pPr>
+            <w:r>
+              <w:rPr>
+                <w:rFonts w:ascii="Calibri" w:eastAsia="Times New Roman" w:hAnsi="Calibri" w:cs="Calibri"/>
+                <w:color w:val="000000"/>
+                <w:sz w:val="24"/>
+                <w:szCs w:val="24"/>
+              </w:rPr>
+              <w:t>Client Unique ID</w:t>
+            </w:r>
+          </w:p>
+        </w:tc>
+        <w:tc>
+          <w:tcPr>
+            <w:tcW w:w="0" w:type="auto"/>
+            <w:tcBorders>
+              <w:top w:val="single" w:sz="8" w:space="0" w:color="000000"/>
+              <w:left w:val="single" w:sz="8" w:space="0" w:color="000000"/>
+              <w:bottom w:val="single" w:sz="8" w:space="0" w:color="000000"/>
+              <w:right w:val="single" w:sz="8" w:space="0" w:color="000000"/>
+            </w:tcBorders>
+            <w:hideMark/>
+          </w:tcPr>
+          <w:p>
+            <w:pPr>
+              <w:shd w:val="clear" w:color="auto" w:fill="FFFFFF"/>
+              <w:spacing w:before="180" w:after="0" w:line="240" w:lineRule="auto"/>
+              <w:rPr>
+                <w:rFonts w:ascii="Times New Roman" w:eastAsia="Times New Roman" w:hAnsi="Times New Roman" w:cs="Times New Roman"/>
+                <w:sz w:val="24"/>
+                <w:szCs w:val="24"/>
+              </w:rPr>
+            </w:pPr>
+            <w:r>
+              <w:rPr>
+                <w:rFonts w:ascii="Arial" w:eastAsia="Times New Roman" w:hAnsi="Arial" w:cs="Arial"/>
+                <w:color w:val="2D3B45"/>
+                <w:sz w:val="24"/>
+                <w:szCs w:val="24"/>
+              </w:rPr>
+              <w:t>assigned at check-in allows, among other things, the looking-up of the beginning and end of the guest’s stay at the spa</w:t>
+            </w:r>
+          </w:p>
+          <w:p>
+            <w:pPr>
+              <w:shd w:val="clear" w:color="auto" w:fill="FFFFFF"/>
+              <w:spacing w:after="180" w:line="240" w:lineRule="auto"/>
+              <w:rPr>
+                <w:rFonts w:ascii="Times New Roman" w:eastAsia="Times New Roman" w:hAnsi="Times New Roman" w:cs="Times New Roman"/>
+                <w:sz w:val="24"/>
+                <w:szCs w:val="24"/>
+              </w:rPr>
+            </w:pPr>
+            <w:r>
+              <w:rPr>
+                <w:rFonts w:ascii="Arial" w:eastAsia="Times New Roman" w:hAnsi="Arial" w:cs="Arial"/>
+                <w:color w:val="2D3B45"/>
+                <w:sz w:val="24"/>
+                <w:szCs w:val="24"/>
+              </w:rPr>
+              <w:t>To reserve / receive services</w:t>
+            </w:r>
+          </w:p>
+        </w:tc>
+        <w:tc>
+          <w:tcPr>
+            <w:tcW w:w="0" w:type="auto"/>
+            <w:tcBorders>
+              <w:top w:val="single" w:sz="8" w:space="0" w:color="000000"/>
+              <w:left w:val="single" w:sz="8" w:space="0" w:color="000000"/>
+              <w:bottom w:val="single" w:sz="8" w:space="0" w:color="000000"/>
+              <w:right w:val="single" w:sz="8" w:space="0" w:color="000000"/>
+            </w:tcBorders>
+            <w:hideMark/>
+          </w:tcPr>
+          <w:p>
+            <w:pPr>
+              <w:spacing w:after="0" w:line="240" w:lineRule="auto"/>
+              <w:rPr>
+                <w:rFonts w:ascii="Times New Roman" w:eastAsia="Times New Roman" w:hAnsi="Times New Roman" w:cs="Times New Roman"/>
+                <w:sz w:val="24"/>
+                <w:szCs w:val="24"/>
+              </w:rPr>
+            </w:pPr>
+          </w:p>
+        </w:tc>
+      </w:tr>
+      <w:tr>
+        <w:tc>
+          <w:tcPr>
+            <w:tcW w:w="0" w:type="auto"/>
+            <w:tcBorders>
+              <w:top w:val="single" w:sz="8" w:space="0" w:color="000000"/>
+              <w:left w:val="single" w:sz="8" w:space="0" w:color="000000"/>
+              <w:bottom w:val="single" w:sz="8" w:space="0" w:color="000000"/>
+              <w:right w:val="single" w:sz="8" w:space="0" w:color="000000"/>
+            </w:tcBorders>
+            <w:hideMark/>
+          </w:tcPr>
+          <w:p>
+            <w:pPr>
+              <w:shd w:val="clear" w:color="auto" w:fill="FFFFFF"/>
+              <w:spacing w:before="180" w:after="180" w:line="240" w:lineRule="auto"/>
+              <w:rPr>
+                <w:rFonts w:ascii="Times New Roman" w:eastAsia="Times New Roman" w:hAnsi="Times New Roman" w:cs="Times New Roman"/>
+                <w:sz w:val="24"/>
+                <w:szCs w:val="24"/>
+              </w:rPr>
+            </w:pPr>
+            <w:r>
+              <w:rPr>
+                <w:rFonts w:ascii="Calibri" w:eastAsia="Times New Roman" w:hAnsi="Calibri" w:cs="Calibri"/>
+                <w:color w:val="000000"/>
+                <w:sz w:val="24"/>
+                <w:szCs w:val="24"/>
+              </w:rPr>
+              <w:t>Reservation</w:t>
+            </w:r>
+          </w:p>
+        </w:tc>
+        <w:tc>
+          <w:tcPr>
+            <w:tcW w:w="0" w:type="auto"/>
+            <w:tcBorders>
+              <w:top w:val="single" w:sz="8" w:space="0" w:color="000000"/>
+              <w:left w:val="single" w:sz="8" w:space="0" w:color="000000"/>
+              <w:bottom w:val="single" w:sz="8" w:space="0" w:color="000000"/>
+              <w:right w:val="single" w:sz="8" w:space="0" w:color="000000"/>
+            </w:tcBorders>
+            <w:hideMark/>
+          </w:tcPr>
+          <w:p>
+            <w:pPr>
+              <w:shd w:val="clear" w:color="auto" w:fill="FFFFFF"/>
+              <w:spacing w:before="180" w:after="180" w:line="240" w:lineRule="auto"/>
+              <w:rPr>
+                <w:rFonts w:ascii="Times New Roman" w:eastAsia="Times New Roman" w:hAnsi="Times New Roman" w:cs="Times New Roman"/>
+                <w:sz w:val="24"/>
+                <w:szCs w:val="24"/>
+              </w:rPr>
+            </w:pPr>
+            <w:r>
+              <w:rPr>
+                <w:rFonts w:ascii="Arial" w:eastAsia="Times New Roman" w:hAnsi="Arial" w:cs="Arial"/>
+                <w:color w:val="2D3B45"/>
+                <w:sz w:val="24"/>
+                <w:szCs w:val="24"/>
+              </w:rPr>
+              <w:t>Services can only be scheduled during the guest’s stay—no reservations for future stays are allowed.</w:t>
+            </w:r>
+          </w:p>
+        </w:tc>
+        <w:tc>
+          <w:tcPr>
+            <w:tcW w:w="0" w:type="auto"/>
+            <w:tcBorders>
+              <w:top w:val="single" w:sz="8" w:space="0" w:color="000000"/>
+              <w:left w:val="single" w:sz="8" w:space="0" w:color="000000"/>
+              <w:bottom w:val="single" w:sz="8" w:space="0" w:color="000000"/>
+              <w:right w:val="single" w:sz="8" w:space="0" w:color="000000"/>
+            </w:tcBorders>
+            <w:hideMark/>
+          </w:tcPr>
+          <w:p>
+            <w:pPr>
+              <w:spacing w:after="0" w:line="240" w:lineRule="auto"/>
+              <w:rPr>
+                <w:rFonts w:ascii="Times New Roman" w:eastAsia="Times New Roman" w:hAnsi="Times New Roman" w:cs="Times New Roman"/>
+                <w:sz w:val="24"/>
+                <w:szCs w:val="24"/>
+              </w:rPr>
+            </w:pPr>
+          </w:p>
+        </w:tc>
+      </w:tr>
+      <w:tr>
+        <w:tc>
+          <w:tcPr>
+            <w:tcW w:w="0" w:type="auto"/>
+            <w:tcBorders>
+              <w:top w:val="single" w:sz="8" w:space="0" w:color="000000"/>
+              <w:left w:val="single" w:sz="8" w:space="0" w:color="000000"/>
+              <w:bottom w:val="single" w:sz="8" w:space="0" w:color="000000"/>
+              <w:right w:val="single" w:sz="8" w:space="0" w:color="000000"/>
+            </w:tcBorders>
+            <w:hideMark/>
+          </w:tcPr>
+          <w:p>
+            <w:pPr>
+              <w:shd w:val="clear" w:color="auto" w:fill="FFFFFF"/>
+              <w:spacing w:before="180" w:after="180" w:line="240" w:lineRule="auto"/>
+              <w:rPr>
+                <w:rFonts w:ascii="Times New Roman" w:eastAsia="Times New Roman" w:hAnsi="Times New Roman" w:cs="Times New Roman"/>
+                <w:sz w:val="24"/>
+                <w:szCs w:val="24"/>
+              </w:rPr>
+            </w:pPr>
+            <w:r>
+              <w:rPr>
+                <w:rFonts w:ascii="Calibri" w:eastAsia="Times New Roman" w:hAnsi="Calibri" w:cs="Calibri"/>
+                <w:color w:val="000000"/>
+                <w:sz w:val="24"/>
+                <w:szCs w:val="24"/>
+              </w:rPr>
+              <w:t>Charge</w:t>
+            </w:r>
+          </w:p>
+        </w:tc>
+        <w:tc>
+          <w:tcPr>
+            <w:tcW w:w="0" w:type="auto"/>
+            <w:tcBorders>
+              <w:top w:val="single" w:sz="8" w:space="0" w:color="000000"/>
+              <w:left w:val="single" w:sz="8" w:space="0" w:color="000000"/>
+              <w:bottom w:val="single" w:sz="8" w:space="0" w:color="000000"/>
+              <w:right w:val="single" w:sz="8" w:space="0" w:color="000000"/>
+            </w:tcBorders>
+            <w:hideMark/>
+          </w:tcPr>
+          <w:p>
+            <w:pPr>
+              <w:shd w:val="clear" w:color="auto" w:fill="FFFFFF"/>
+              <w:spacing w:before="180" w:after="180" w:line="240" w:lineRule="auto"/>
+              <w:rPr>
+                <w:rFonts w:ascii="Times New Roman" w:eastAsia="Times New Roman" w:hAnsi="Times New Roman" w:cs="Times New Roman"/>
+                <w:sz w:val="24"/>
+                <w:szCs w:val="24"/>
+              </w:rPr>
+            </w:pPr>
+            <w:r>
+              <w:rPr>
+                <w:rFonts w:ascii="Arial" w:eastAsia="Times New Roman" w:hAnsi="Arial" w:cs="Arial"/>
+                <w:color w:val="2D3B45"/>
+                <w:sz w:val="24"/>
+                <w:szCs w:val="24"/>
+              </w:rPr>
+              <w:t>every service requested</w:t>
+            </w:r>
+          </w:p>
+        </w:tc>
+        <w:tc>
+          <w:tcPr>
+            <w:tcW w:w="0" w:type="auto"/>
+            <w:tcBorders>
+              <w:top w:val="single" w:sz="8" w:space="0" w:color="000000"/>
+              <w:left w:val="single" w:sz="8" w:space="0" w:color="000000"/>
+              <w:bottom w:val="single" w:sz="8" w:space="0" w:color="000000"/>
+              <w:right w:val="single" w:sz="8" w:space="0" w:color="000000"/>
+            </w:tcBorders>
+            <w:hideMark/>
+          </w:tcPr>
+          <w:p>
+            <w:pPr>
+              <w:spacing w:after="0" w:line="240" w:lineRule="auto"/>
+              <w:rPr>
+                <w:rFonts w:ascii="Times New Roman" w:eastAsia="Times New Roman" w:hAnsi="Times New Roman" w:cs="Times New Roman"/>
+                <w:sz w:val="24"/>
+                <w:szCs w:val="24"/>
+              </w:rPr>
+            </w:pPr>
+          </w:p>
+        </w:tc>
+      </w:tr>
+      <w:tr>
+        <w:tc>
+          <w:tcPr>
+            <w:tcW w:w="0" w:type="auto"/>
+            <w:tcBorders>
+              <w:top w:val="single" w:sz="8" w:space="0" w:color="000000"/>
+              <w:left w:val="single" w:sz="8" w:space="0" w:color="000000"/>
+              <w:bottom w:val="single" w:sz="8" w:space="0" w:color="000000"/>
+              <w:right w:val="single" w:sz="8" w:space="0" w:color="000000"/>
+            </w:tcBorders>
+            <w:hideMark/>
+          </w:tcPr>
+          <w:p>
+            <w:pPr>
+              <w:shd w:val="clear" w:color="auto" w:fill="FFFFFF"/>
+              <w:spacing w:before="180" w:after="180" w:line="240" w:lineRule="auto"/>
+              <w:rPr>
+                <w:rFonts w:ascii="Times New Roman" w:eastAsia="Times New Roman" w:hAnsi="Times New Roman" w:cs="Times New Roman"/>
+                <w:sz w:val="24"/>
+                <w:szCs w:val="24"/>
+              </w:rPr>
+            </w:pPr>
+            <w:r>
+              <w:rPr>
+                <w:rFonts w:ascii="Calibri" w:eastAsia="Times New Roman" w:hAnsi="Calibri" w:cs="Calibri"/>
+                <w:color w:val="000000"/>
+                <w:sz w:val="24"/>
+                <w:szCs w:val="24"/>
+              </w:rPr>
+              <w:t>Payment Process</w:t>
+            </w:r>
+          </w:p>
+        </w:tc>
+        <w:tc>
+          <w:tcPr>
+            <w:tcW w:w="0" w:type="auto"/>
+            <w:tcBorders>
+              <w:top w:val="single" w:sz="8" w:space="0" w:color="000000"/>
+              <w:left w:val="single" w:sz="8" w:space="0" w:color="000000"/>
+              <w:bottom w:val="single" w:sz="8" w:space="0" w:color="000000"/>
+              <w:right w:val="single" w:sz="8" w:space="0" w:color="000000"/>
+            </w:tcBorders>
+            <w:hideMark/>
+          </w:tcPr>
+          <w:p>
+            <w:pPr>
+              <w:shd w:val="clear" w:color="auto" w:fill="FFFFFF"/>
+              <w:spacing w:before="180" w:after="0" w:line="240" w:lineRule="auto"/>
+              <w:rPr>
+                <w:rFonts w:ascii="Times New Roman" w:eastAsia="Times New Roman" w:hAnsi="Times New Roman" w:cs="Times New Roman"/>
+                <w:sz w:val="24"/>
+                <w:szCs w:val="24"/>
+              </w:rPr>
+            </w:pPr>
+            <w:r>
+              <w:rPr>
+                <w:rFonts w:ascii="Arial" w:eastAsia="Times New Roman" w:hAnsi="Arial" w:cs="Arial"/>
+                <w:color w:val="2D3B45"/>
+                <w:sz w:val="24"/>
+                <w:szCs w:val="24"/>
+              </w:rPr>
+              <w:t>a separate manual process at checkout</w:t>
+            </w:r>
+          </w:p>
+          <w:p>
+            <w:pPr>
+              <w:shd w:val="clear" w:color="auto" w:fill="FFFFFF"/>
+              <w:spacing w:after="180" w:line="240" w:lineRule="auto"/>
+              <w:rPr>
+                <w:rFonts w:ascii="Times New Roman" w:eastAsia="Times New Roman" w:hAnsi="Times New Roman" w:cs="Times New Roman"/>
+                <w:sz w:val="24"/>
+                <w:szCs w:val="24"/>
+              </w:rPr>
+            </w:pPr>
+            <w:r>
+              <w:rPr>
+                <w:rFonts w:ascii="Arial" w:eastAsia="Times New Roman" w:hAnsi="Arial" w:cs="Arial"/>
+                <w:color w:val="2D3B45"/>
+                <w:sz w:val="24"/>
+                <w:szCs w:val="24"/>
+              </w:rPr>
+              <w:t> Charges include: rooms, food, and other things besides services.</w:t>
+            </w:r>
+          </w:p>
+        </w:tc>
+        <w:tc>
+          <w:tcPr>
+            <w:tcW w:w="0" w:type="auto"/>
+            <w:tcBorders>
+              <w:top w:val="single" w:sz="8" w:space="0" w:color="000000"/>
+              <w:left w:val="single" w:sz="8" w:space="0" w:color="000000"/>
+              <w:bottom w:val="single" w:sz="8" w:space="0" w:color="000000"/>
+              <w:right w:val="single" w:sz="8" w:space="0" w:color="000000"/>
+            </w:tcBorders>
+            <w:hideMark/>
+          </w:tcPr>
+          <w:p>
+            <w:pPr>
+              <w:spacing w:after="0" w:line="240" w:lineRule="auto"/>
+              <w:rPr>
+                <w:rFonts w:ascii="Times New Roman" w:eastAsia="Times New Roman" w:hAnsi="Times New Roman" w:cs="Times New Roman"/>
+                <w:sz w:val="24"/>
+                <w:szCs w:val="24"/>
+              </w:rPr>
+            </w:pPr>
+          </w:p>
+        </w:tc>
+      </w:tr>
+      <w:tr>
+        <w:tc>
+          <w:tcPr>
+            <w:tcW w:w="0" w:type="auto"/>
+            <w:tcBorders>
+              <w:top w:val="single" w:sz="8" w:space="0" w:color="000000"/>
+              <w:left w:val="single" w:sz="8" w:space="0" w:color="000000"/>
+              <w:bottom w:val="single" w:sz="8" w:space="0" w:color="000000"/>
+              <w:right w:val="single" w:sz="8" w:space="0" w:color="000000"/>
+            </w:tcBorders>
+            <w:hideMark/>
+          </w:tcPr>
+          <w:p>
+            <w:pPr>
+              <w:shd w:val="clear" w:color="auto" w:fill="FFFFFF"/>
+              <w:spacing w:before="180" w:after="180" w:line="240" w:lineRule="auto"/>
+              <w:rPr>
+                <w:rFonts w:ascii="Times New Roman" w:eastAsia="Times New Roman" w:hAnsi="Times New Roman" w:cs="Times New Roman"/>
+                <w:sz w:val="24"/>
+                <w:szCs w:val="24"/>
+              </w:rPr>
+            </w:pPr>
+            <w:r>
+              <w:rPr>
+                <w:rFonts w:ascii="Calibri" w:eastAsia="Times New Roman" w:hAnsi="Calibri" w:cs="Calibri"/>
+                <w:color w:val="000000"/>
+                <w:sz w:val="24"/>
+                <w:szCs w:val="24"/>
+              </w:rPr>
+              <w:t>Reservation Statement</w:t>
+            </w:r>
+          </w:p>
+        </w:tc>
+        <w:tc>
+          <w:tcPr>
+            <w:tcW w:w="0" w:type="auto"/>
+            <w:tcBorders>
+              <w:top w:val="single" w:sz="8" w:space="0" w:color="000000"/>
+              <w:left w:val="single" w:sz="8" w:space="0" w:color="000000"/>
+              <w:bottom w:val="single" w:sz="8" w:space="0" w:color="000000"/>
+              <w:right w:val="single" w:sz="8" w:space="0" w:color="000000"/>
+            </w:tcBorders>
+            <w:hideMark/>
+          </w:tcPr>
+          <w:p>
+            <w:pPr>
+              <w:shd w:val="clear" w:color="auto" w:fill="FFFFFF"/>
+              <w:spacing w:before="180" w:after="0" w:line="240" w:lineRule="auto"/>
+              <w:rPr>
+                <w:rFonts w:ascii="Times New Roman" w:eastAsia="Times New Roman" w:hAnsi="Times New Roman" w:cs="Times New Roman"/>
+                <w:sz w:val="24"/>
+                <w:szCs w:val="24"/>
+              </w:rPr>
+            </w:pPr>
+            <w:r>
+              <w:rPr>
+                <w:rFonts w:ascii="Arial" w:eastAsia="Times New Roman" w:hAnsi="Arial" w:cs="Arial"/>
+                <w:color w:val="2D3B45"/>
+                <w:sz w:val="24"/>
+                <w:szCs w:val="24"/>
+              </w:rPr>
+              <w:t>obtain a printed copy of the statement of services used for any guest</w:t>
+            </w:r>
+          </w:p>
+          <w:p>
+            <w:pPr>
+              <w:shd w:val="clear" w:color="auto" w:fill="FFFFFF"/>
+              <w:spacing w:after="0" w:line="240" w:lineRule="auto"/>
+              <w:rPr>
+                <w:rFonts w:ascii="Times New Roman" w:eastAsia="Times New Roman" w:hAnsi="Times New Roman" w:cs="Times New Roman"/>
+                <w:sz w:val="24"/>
+                <w:szCs w:val="24"/>
+              </w:rPr>
+            </w:pPr>
+            <w:r>
+              <w:rPr>
+                <w:rFonts w:ascii="Arial" w:eastAsia="Times New Roman" w:hAnsi="Arial" w:cs="Arial"/>
+                <w:color w:val="2D3B45"/>
+                <w:sz w:val="24"/>
+                <w:szCs w:val="24"/>
+              </w:rPr>
+              <w:t>reservations canceled (if any)</w:t>
+            </w:r>
+          </w:p>
+          <w:p>
+            <w:pPr>
+              <w:shd w:val="clear" w:color="auto" w:fill="FFFFFF"/>
+              <w:spacing w:after="0" w:line="240" w:lineRule="auto"/>
+              <w:rPr>
+                <w:rFonts w:ascii="Times New Roman" w:eastAsia="Times New Roman" w:hAnsi="Times New Roman" w:cs="Times New Roman"/>
+                <w:sz w:val="24"/>
+                <w:szCs w:val="24"/>
+              </w:rPr>
+            </w:pPr>
+            <w:r>
+              <w:rPr>
+                <w:rFonts w:ascii="Arial" w:eastAsia="Times New Roman" w:hAnsi="Arial" w:cs="Arial"/>
+                <w:color w:val="2D3B45"/>
+                <w:sz w:val="24"/>
+                <w:szCs w:val="24"/>
+              </w:rPr>
+              <w:t>the amount charged for each service,</w:t>
+            </w:r>
+          </w:p>
+          <w:p>
+            <w:pPr>
+              <w:shd w:val="clear" w:color="auto" w:fill="FFFFFF"/>
+              <w:spacing w:after="0" w:line="240" w:lineRule="auto"/>
+              <w:rPr>
+                <w:rFonts w:ascii="Times New Roman" w:eastAsia="Times New Roman" w:hAnsi="Times New Roman" w:cs="Times New Roman"/>
+                <w:sz w:val="24"/>
+                <w:szCs w:val="24"/>
+              </w:rPr>
+            </w:pPr>
+            <w:r>
+              <w:rPr>
+                <w:rFonts w:ascii="Arial" w:eastAsia="Times New Roman" w:hAnsi="Arial" w:cs="Arial"/>
+                <w:color w:val="2D3B45"/>
+                <w:sz w:val="24"/>
+                <w:szCs w:val="24"/>
+              </w:rPr>
+              <w:t>total of service-related charges before taxes.</w:t>
+            </w:r>
+          </w:p>
+          <w:p>
+            <w:pPr>
+              <w:shd w:val="clear" w:color="auto" w:fill="FFFFFF"/>
+              <w:spacing w:after="0" w:line="240" w:lineRule="auto"/>
+              <w:rPr>
+                <w:rFonts w:ascii="Times New Roman" w:eastAsia="Times New Roman" w:hAnsi="Times New Roman" w:cs="Times New Roman"/>
+                <w:sz w:val="24"/>
+                <w:szCs w:val="24"/>
+              </w:rPr>
+            </w:pPr>
+            <w:r>
+              <w:rPr>
+                <w:rFonts w:ascii="Arial" w:eastAsia="Times New Roman" w:hAnsi="Arial" w:cs="Arial"/>
+                <w:color w:val="2D3B45"/>
+                <w:sz w:val="24"/>
+                <w:szCs w:val="24"/>
+              </w:rPr>
+              <w:t>Neither multi-user nor network capabilities wanted</w:t>
+            </w:r>
+          </w:p>
+          <w:p>
+            <w:pPr>
+              <w:shd w:val="clear" w:color="auto" w:fill="FFFFFF"/>
+              <w:spacing w:after="180" w:line="240" w:lineRule="auto"/>
+              <w:rPr>
+                <w:rFonts w:ascii="Times New Roman" w:eastAsia="Times New Roman" w:hAnsi="Times New Roman" w:cs="Times New Roman"/>
+                <w:sz w:val="24"/>
+                <w:szCs w:val="24"/>
+              </w:rPr>
+            </w:pPr>
+            <w:r>
+              <w:rPr>
+                <w:rFonts w:ascii="Times New Roman" w:eastAsia="Times New Roman" w:hAnsi="Times New Roman" w:cs="Times New Roman"/>
+                <w:sz w:val="24"/>
+                <w:szCs w:val="24"/>
+              </w:rPr>
+              <w:t> </w:t>
+            </w:r>
+          </w:p>
+        </w:tc>
+        <w:tc>
+          <w:tcPr>
+            <w:tcW w:w="0" w:type="auto"/>
+            <w:tcBorders>
+              <w:top w:val="single" w:sz="8" w:space="0" w:color="000000"/>
+              <w:left w:val="single" w:sz="8" w:space="0" w:color="000000"/>
+              <w:bottom w:val="single" w:sz="8" w:space="0" w:color="000000"/>
+              <w:right w:val="single" w:sz="8" w:space="0" w:color="000000"/>
+            </w:tcBorders>
+            <w:hideMark/>
+          </w:tcPr>
+          <w:p>
+            <w:pPr>
+              <w:spacing w:after="0" w:line="240" w:lineRule="auto"/>
+              <w:rPr>
+                <w:rFonts w:ascii="Times New Roman" w:eastAsia="Times New Roman" w:hAnsi="Times New Roman" w:cs="Times New Roman"/>
+                <w:sz w:val="24"/>
+                <w:szCs w:val="24"/>
+              </w:rPr>
+            </w:pPr>
+          </w:p>
+        </w:tc>
+      </w:tr>
+      <w:tr>
+        <w:tc>
+          <w:tcPr>
+            <w:tcW w:w="0" w:type="auto"/>
+            <w:tcBorders>
+              <w:top w:val="single" w:sz="8" w:space="0" w:color="000000"/>
+              <w:left w:val="single" w:sz="8" w:space="0" w:color="000000"/>
+              <w:bottom w:val="single" w:sz="8" w:space="0" w:color="000000"/>
+              <w:right w:val="single" w:sz="8" w:space="0" w:color="000000"/>
+            </w:tcBorders>
+            <w:hideMark/>
+          </w:tcPr>
+          <w:p>
+            <w:pPr>
+              <w:shd w:val="clear" w:color="auto" w:fill="FFFFFF"/>
+              <w:spacing w:before="180" w:after="180" w:line="240" w:lineRule="auto"/>
+              <w:rPr>
+                <w:rFonts w:ascii="Times New Roman" w:eastAsia="Times New Roman" w:hAnsi="Times New Roman" w:cs="Times New Roman"/>
+                <w:sz w:val="24"/>
+                <w:szCs w:val="24"/>
+              </w:rPr>
+            </w:pPr>
+            <w:r>
+              <w:rPr>
+                <w:rFonts w:ascii="Calibri" w:eastAsia="Times New Roman" w:hAnsi="Calibri" w:cs="Calibri"/>
+                <w:color w:val="000000"/>
+                <w:sz w:val="24"/>
+                <w:szCs w:val="24"/>
+              </w:rPr>
+              <w:t>Cancelation Policy</w:t>
+            </w:r>
+          </w:p>
+        </w:tc>
+        <w:tc>
+          <w:tcPr>
+            <w:tcW w:w="0" w:type="auto"/>
+            <w:tcBorders>
+              <w:top w:val="single" w:sz="8" w:space="0" w:color="000000"/>
+              <w:left w:val="single" w:sz="8" w:space="0" w:color="000000"/>
+              <w:bottom w:val="single" w:sz="8" w:space="0" w:color="000000"/>
+              <w:right w:val="single" w:sz="8" w:space="0" w:color="000000"/>
+            </w:tcBorders>
+            <w:hideMark/>
+          </w:tcPr>
+          <w:p>
+            <w:pPr>
+              <w:shd w:val="clear" w:color="auto" w:fill="FFFFFF"/>
+              <w:spacing w:before="180" w:after="0" w:line="240" w:lineRule="auto"/>
+              <w:rPr>
+                <w:rFonts w:ascii="Times New Roman" w:eastAsia="Times New Roman" w:hAnsi="Times New Roman" w:cs="Times New Roman"/>
+                <w:sz w:val="24"/>
+                <w:szCs w:val="24"/>
+              </w:rPr>
+            </w:pPr>
+            <w:r>
+              <w:rPr>
+                <w:rFonts w:ascii="Arial" w:eastAsia="Times New Roman" w:hAnsi="Arial" w:cs="Arial"/>
+                <w:color w:val="2D3B45"/>
+                <w:sz w:val="24"/>
+                <w:szCs w:val="24"/>
+              </w:rPr>
+              <w:t>10 minutes of making the reservation </w:t>
+            </w:r>
+          </w:p>
+          <w:p>
+            <w:pPr>
+              <w:shd w:val="clear" w:color="auto" w:fill="FFFFFF"/>
+              <w:spacing w:after="0" w:line="240" w:lineRule="auto"/>
+              <w:rPr>
+                <w:rFonts w:ascii="Times New Roman" w:eastAsia="Times New Roman" w:hAnsi="Times New Roman" w:cs="Times New Roman"/>
+                <w:sz w:val="24"/>
+                <w:szCs w:val="24"/>
+              </w:rPr>
+            </w:pPr>
+            <w:r>
+              <w:rPr>
+                <w:rFonts w:ascii="Arial" w:eastAsia="Times New Roman" w:hAnsi="Arial" w:cs="Arial"/>
+                <w:color w:val="2D3B45"/>
+                <w:sz w:val="24"/>
+                <w:szCs w:val="24"/>
+              </w:rPr>
+              <w:t>             </w:t>
+            </w:r>
+            <w:r>
+              <w:rPr>
+                <w:rFonts w:ascii="Arial" w:eastAsia="Times New Roman" w:hAnsi="Arial" w:cs="Arial"/>
+                <w:b/>
+                <w:bCs/>
+                <w:color w:val="2D3B45"/>
+                <w:sz w:val="24"/>
+                <w:szCs w:val="24"/>
+              </w:rPr>
+              <w:t>or</w:t>
+            </w:r>
+          </w:p>
+          <w:p>
+            <w:pPr>
+              <w:shd w:val="clear" w:color="auto" w:fill="FFFFFF"/>
+              <w:spacing w:after="180" w:line="240" w:lineRule="auto"/>
+              <w:rPr>
+                <w:rFonts w:ascii="Times New Roman" w:eastAsia="Times New Roman" w:hAnsi="Times New Roman" w:cs="Times New Roman"/>
+                <w:sz w:val="24"/>
+                <w:szCs w:val="24"/>
+              </w:rPr>
+            </w:pPr>
+            <w:r>
+              <w:rPr>
+                <w:rFonts w:ascii="Arial" w:eastAsia="Times New Roman" w:hAnsi="Arial" w:cs="Arial"/>
+                <w:color w:val="2D3B45"/>
+                <w:sz w:val="24"/>
+                <w:szCs w:val="24"/>
+              </w:rPr>
+              <w:t>at least 90 minutes before the reservation time</w:t>
+            </w:r>
+          </w:p>
+        </w:tc>
+        <w:tc>
+          <w:tcPr>
+            <w:tcW w:w="0" w:type="auto"/>
+            <w:tcBorders>
+              <w:top w:val="single" w:sz="8" w:space="0" w:color="000000"/>
+              <w:left w:val="single" w:sz="8" w:space="0" w:color="000000"/>
+              <w:bottom w:val="single" w:sz="8" w:space="0" w:color="000000"/>
+              <w:right w:val="single" w:sz="8" w:space="0" w:color="000000"/>
+            </w:tcBorders>
+            <w:hideMark/>
+          </w:tcPr>
+          <w:p>
+            <w:pPr>
+              <w:spacing w:after="0" w:line="240" w:lineRule="auto"/>
+              <w:rPr>
+                <w:rFonts w:ascii="Times New Roman" w:eastAsia="Times New Roman" w:hAnsi="Times New Roman" w:cs="Times New Roman"/>
+                <w:sz w:val="24"/>
+                <w:szCs w:val="24"/>
+              </w:rPr>
+            </w:pPr>
+          </w:p>
+        </w:tc>
+      </w:tr>
+      <w:tr>
+        <w:tc>
+          <w:tcPr>
+            <w:tcW w:w="0" w:type="auto"/>
+            <w:tcBorders>
+              <w:top w:val="single" w:sz="8" w:space="0" w:color="000000"/>
+              <w:left w:val="single" w:sz="8" w:space="0" w:color="000000"/>
+              <w:bottom w:val="single" w:sz="8" w:space="0" w:color="000000"/>
+              <w:right w:val="single" w:sz="8" w:space="0" w:color="000000"/>
+            </w:tcBorders>
+            <w:hideMark/>
+          </w:tcPr>
+          <w:p>
+            <w:pPr>
+              <w:shd w:val="clear" w:color="auto" w:fill="FFFFFF"/>
+              <w:spacing w:before="180" w:after="180" w:line="240" w:lineRule="auto"/>
+              <w:rPr>
+                <w:rFonts w:ascii="Times New Roman" w:eastAsia="Times New Roman" w:hAnsi="Times New Roman" w:cs="Times New Roman"/>
+                <w:sz w:val="24"/>
+                <w:szCs w:val="24"/>
+              </w:rPr>
+            </w:pPr>
+            <w:r>
+              <w:rPr>
+                <w:rFonts w:ascii="Calibri" w:eastAsia="Times New Roman" w:hAnsi="Calibri" w:cs="Calibri"/>
+                <w:color w:val="000000"/>
+                <w:sz w:val="24"/>
+                <w:szCs w:val="24"/>
+              </w:rPr>
+              <w:lastRenderedPageBreak/>
+              <w:t>Restrictions</w:t>
+            </w:r>
+          </w:p>
+        </w:tc>
+        <w:tc>
+          <w:tcPr>
+            <w:tcW w:w="0" w:type="auto"/>
+            <w:tcBorders>
+              <w:top w:val="single" w:sz="8" w:space="0" w:color="000000"/>
+              <w:left w:val="single" w:sz="8" w:space="0" w:color="000000"/>
+              <w:bottom w:val="single" w:sz="8" w:space="0" w:color="000000"/>
+              <w:right w:val="single" w:sz="8" w:space="0" w:color="000000"/>
+            </w:tcBorders>
+            <w:hideMark/>
+          </w:tcPr>
+          <w:p>
+            <w:pPr>
+              <w:shd w:val="clear" w:color="auto" w:fill="FFFFFF"/>
+              <w:spacing w:before="180" w:after="0" w:line="240" w:lineRule="auto"/>
+              <w:rPr>
+                <w:rFonts w:ascii="Times New Roman" w:eastAsia="Times New Roman" w:hAnsi="Times New Roman" w:cs="Times New Roman"/>
+                <w:sz w:val="24"/>
+                <w:szCs w:val="24"/>
+              </w:rPr>
+            </w:pPr>
+            <w:r>
+              <w:rPr>
+                <w:rFonts w:ascii="Arial" w:eastAsia="Times New Roman" w:hAnsi="Arial" w:cs="Arial"/>
+                <w:color w:val="2D3B45"/>
+                <w:sz w:val="24"/>
+                <w:szCs w:val="24"/>
+              </w:rPr>
+              <w:t>no service reservations overlap--no guest may have two reservations at the same time and day                         -- except mineral bath services, which have no limit</w:t>
+            </w:r>
+          </w:p>
+          <w:p>
+            <w:pPr>
+              <w:shd w:val="clear" w:color="auto" w:fill="FFFFFF"/>
+              <w:spacing w:after="0" w:line="240" w:lineRule="auto"/>
+              <w:rPr>
+                <w:rFonts w:ascii="Times New Roman" w:eastAsia="Times New Roman" w:hAnsi="Times New Roman" w:cs="Times New Roman"/>
+                <w:sz w:val="24"/>
+                <w:szCs w:val="24"/>
+              </w:rPr>
+            </w:pPr>
+            <w:r>
+              <w:rPr>
+                <w:rFonts w:ascii="Arial" w:eastAsia="Times New Roman" w:hAnsi="Arial" w:cs="Arial"/>
+                <w:color w:val="2D3B45"/>
+                <w:sz w:val="24"/>
+                <w:szCs w:val="24"/>
+              </w:rPr>
+              <w:t>Consecutive services are permitted</w:t>
+            </w:r>
+          </w:p>
+          <w:p>
+            <w:pPr>
+              <w:shd w:val="clear" w:color="auto" w:fill="FFFFFF"/>
+              <w:spacing w:after="0" w:line="240" w:lineRule="auto"/>
+              <w:rPr>
+                <w:rFonts w:ascii="Times New Roman" w:eastAsia="Times New Roman" w:hAnsi="Times New Roman" w:cs="Times New Roman"/>
+                <w:sz w:val="24"/>
+                <w:szCs w:val="24"/>
+              </w:rPr>
+            </w:pPr>
+            <w:r>
+              <w:rPr>
+                <w:rFonts w:ascii="Arial" w:eastAsia="Times New Roman" w:hAnsi="Arial" w:cs="Arial"/>
+                <w:color w:val="2D3B45"/>
+                <w:sz w:val="24"/>
+                <w:szCs w:val="24"/>
+              </w:rPr>
+              <w:t>1) the guest has no overlapping reservation already booked, </w:t>
+            </w:r>
+          </w:p>
+          <w:p>
+            <w:pPr>
+              <w:shd w:val="clear" w:color="auto" w:fill="FFFFFF"/>
+              <w:spacing w:after="0" w:line="240" w:lineRule="auto"/>
+              <w:rPr>
+                <w:rFonts w:ascii="Times New Roman" w:eastAsia="Times New Roman" w:hAnsi="Times New Roman" w:cs="Times New Roman"/>
+                <w:sz w:val="24"/>
+                <w:szCs w:val="24"/>
+              </w:rPr>
+            </w:pPr>
+            <w:r>
+              <w:rPr>
+                <w:rFonts w:ascii="Arial" w:eastAsia="Times New Roman" w:hAnsi="Arial" w:cs="Arial"/>
+                <w:color w:val="2D3B45"/>
+                <w:sz w:val="24"/>
+                <w:szCs w:val="24"/>
+              </w:rPr>
+              <w:t>2) there is no other reservation for the service at that time and day,</w:t>
+            </w:r>
+          </w:p>
+          <w:p>
+            <w:pPr>
+              <w:shd w:val="clear" w:color="auto" w:fill="FFFFFF"/>
+              <w:spacing w:after="0" w:line="240" w:lineRule="auto"/>
+              <w:rPr>
+                <w:rFonts w:ascii="Times New Roman" w:eastAsia="Times New Roman" w:hAnsi="Times New Roman" w:cs="Times New Roman"/>
+                <w:sz w:val="24"/>
+                <w:szCs w:val="24"/>
+              </w:rPr>
+            </w:pPr>
+            <w:r>
+              <w:rPr>
+                <w:rFonts w:ascii="Arial" w:eastAsia="Times New Roman" w:hAnsi="Arial" w:cs="Arial"/>
+                <w:color w:val="2D3B45"/>
+                <w:sz w:val="24"/>
+                <w:szCs w:val="24"/>
+              </w:rPr>
+              <w:t> 3) the reservation would begin no earlier than 8 am and end no later than 8 pm.</w:t>
+            </w:r>
+          </w:p>
+          <w:p>
+            <w:pPr>
+              <w:shd w:val="clear" w:color="auto" w:fill="FFFFFF"/>
+              <w:spacing w:after="180" w:line="240" w:lineRule="auto"/>
+              <w:rPr>
+                <w:rFonts w:ascii="Times New Roman" w:eastAsia="Times New Roman" w:hAnsi="Times New Roman" w:cs="Times New Roman"/>
+                <w:sz w:val="24"/>
+                <w:szCs w:val="24"/>
+              </w:rPr>
+            </w:pPr>
+            <w:r>
+              <w:rPr>
+                <w:rFonts w:ascii="Times New Roman" w:eastAsia="Times New Roman" w:hAnsi="Times New Roman" w:cs="Times New Roman"/>
+                <w:sz w:val="24"/>
+                <w:szCs w:val="24"/>
+              </w:rPr>
+              <w:t> </w:t>
+            </w:r>
+          </w:p>
+        </w:tc>
+        <w:tc>
+          <w:tcPr>
+            <w:tcW w:w="0" w:type="auto"/>
+            <w:tcBorders>
+              <w:top w:val="single" w:sz="8" w:space="0" w:color="000000"/>
+              <w:left w:val="single" w:sz="8" w:space="0" w:color="000000"/>
+              <w:bottom w:val="single" w:sz="8" w:space="0" w:color="000000"/>
+              <w:right w:val="single" w:sz="8" w:space="0" w:color="000000"/>
+            </w:tcBorders>
+            <w:hideMark/>
+          </w:tcPr>
+          <w:p>
+            <w:pPr>
+              <w:spacing w:after="0" w:line="240" w:lineRule="auto"/>
+              <w:rPr>
+                <w:rFonts w:ascii="Times New Roman" w:eastAsia="Times New Roman" w:hAnsi="Times New Roman" w:cs="Times New Roman"/>
+                <w:sz w:val="24"/>
+                <w:szCs w:val="24"/>
+              </w:rPr>
+            </w:pPr>
+          </w:p>
+        </w:tc>
+      </w:tr>
+      <w:tr>
+        <w:tc>
+          <w:tcPr>
+            <w:tcW w:w="0" w:type="auto"/>
+            <w:tcBorders>
+              <w:top w:val="single" w:sz="8" w:space="0" w:color="000000"/>
+              <w:left w:val="single" w:sz="8" w:space="0" w:color="000000"/>
+              <w:bottom w:val="single" w:sz="8" w:space="0" w:color="000000"/>
+              <w:right w:val="single" w:sz="8" w:space="0" w:color="000000"/>
+            </w:tcBorders>
+            <w:hideMark/>
+          </w:tcPr>
+          <w:p>
+            <w:pPr>
+              <w:shd w:val="clear" w:color="auto" w:fill="FFFFFF"/>
+              <w:spacing w:before="180" w:after="180" w:line="240" w:lineRule="auto"/>
+              <w:rPr>
+                <w:rFonts w:ascii="Times New Roman" w:eastAsia="Times New Roman" w:hAnsi="Times New Roman" w:cs="Times New Roman"/>
+                <w:sz w:val="24"/>
+                <w:szCs w:val="24"/>
+              </w:rPr>
+            </w:pPr>
+            <w:r>
+              <w:rPr>
+                <w:rFonts w:ascii="Calibri" w:eastAsia="Times New Roman" w:hAnsi="Calibri" w:cs="Calibri"/>
+                <w:color w:val="000000"/>
+                <w:sz w:val="24"/>
+                <w:szCs w:val="24"/>
+              </w:rPr>
+              <w:t>User experience</w:t>
+            </w:r>
+          </w:p>
+        </w:tc>
+        <w:tc>
+          <w:tcPr>
+            <w:tcW w:w="0" w:type="auto"/>
+            <w:tcBorders>
+              <w:top w:val="single" w:sz="8" w:space="0" w:color="000000"/>
+              <w:left w:val="single" w:sz="8" w:space="0" w:color="000000"/>
+              <w:bottom w:val="single" w:sz="8" w:space="0" w:color="000000"/>
+              <w:right w:val="single" w:sz="8" w:space="0" w:color="000000"/>
+            </w:tcBorders>
+            <w:hideMark/>
+          </w:tcPr>
+          <w:p>
+            <w:pPr>
+              <w:shd w:val="clear" w:color="auto" w:fill="FFFFFF"/>
+              <w:spacing w:before="180" w:after="0" w:line="240" w:lineRule="auto"/>
+              <w:rPr>
+                <w:rFonts w:ascii="Times New Roman" w:eastAsia="Times New Roman" w:hAnsi="Times New Roman" w:cs="Times New Roman"/>
+                <w:sz w:val="24"/>
+                <w:szCs w:val="24"/>
+              </w:rPr>
+            </w:pPr>
+            <w:r>
+              <w:rPr>
+                <w:rFonts w:ascii="Arial" w:eastAsia="Times New Roman" w:hAnsi="Arial" w:cs="Arial"/>
+                <w:color w:val="2D3B45"/>
+                <w:sz w:val="24"/>
+                <w:szCs w:val="24"/>
+              </w:rPr>
+              <w:t>easily accommodate changes in the number, types, times, and prices of services</w:t>
+            </w:r>
+          </w:p>
+          <w:p>
+            <w:pPr>
+              <w:shd w:val="clear" w:color="auto" w:fill="FFFFFF"/>
+              <w:spacing w:after="180" w:line="240" w:lineRule="auto"/>
+              <w:rPr>
+                <w:rFonts w:ascii="Times New Roman" w:eastAsia="Times New Roman" w:hAnsi="Times New Roman" w:cs="Times New Roman"/>
+                <w:sz w:val="24"/>
+                <w:szCs w:val="24"/>
+              </w:rPr>
+            </w:pPr>
+            <w:r>
+              <w:rPr>
+                <w:rFonts w:ascii="Arial" w:eastAsia="Times New Roman" w:hAnsi="Arial" w:cs="Arial"/>
+                <w:color w:val="2D3B45"/>
+                <w:sz w:val="24"/>
+                <w:szCs w:val="24"/>
+              </w:rPr>
+              <w:t>software must be maintainable by management or their designees</w:t>
+            </w:r>
+          </w:p>
+        </w:tc>
+        <w:tc>
+          <w:tcPr>
+            <w:tcW w:w="0" w:type="auto"/>
+            <w:tcBorders>
+              <w:top w:val="single" w:sz="8" w:space="0" w:color="000000"/>
+              <w:left w:val="single" w:sz="8" w:space="0" w:color="000000"/>
+              <w:bottom w:val="single" w:sz="8" w:space="0" w:color="000000"/>
+              <w:right w:val="single" w:sz="8" w:space="0" w:color="000000"/>
+            </w:tcBorders>
+            <w:hideMark/>
+          </w:tcPr>
+          <w:p>
+            <w:pPr>
+              <w:spacing w:after="0" w:line="240" w:lineRule="auto"/>
+              <w:rPr>
+                <w:rFonts w:ascii="Times New Roman" w:eastAsia="Times New Roman" w:hAnsi="Times New Roman" w:cs="Times New Roman"/>
+                <w:sz w:val="24"/>
+                <w:szCs w:val="24"/>
+              </w:rPr>
+            </w:pPr>
+          </w:p>
+        </w:tc>
+      </w:tr>
+      <w:tr>
+        <w:tc>
+          <w:tcPr>
+            <w:tcW w:w="0" w:type="auto"/>
+            <w:tcBorders>
+              <w:top w:val="single" w:sz="8" w:space="0" w:color="000000"/>
+              <w:left w:val="single" w:sz="8" w:space="0" w:color="000000"/>
+              <w:bottom w:val="single" w:sz="8" w:space="0" w:color="000000"/>
+              <w:right w:val="single" w:sz="8" w:space="0" w:color="000000"/>
+            </w:tcBorders>
+            <w:hideMark/>
+          </w:tcPr>
+          <w:p>
+            <w:pPr>
+              <w:shd w:val="clear" w:color="auto" w:fill="FFFFFF"/>
+              <w:spacing w:before="180" w:after="180" w:line="240" w:lineRule="auto"/>
+              <w:rPr>
+                <w:rFonts w:ascii="Times New Roman" w:eastAsia="Times New Roman" w:hAnsi="Times New Roman" w:cs="Times New Roman"/>
+                <w:sz w:val="24"/>
+                <w:szCs w:val="24"/>
+              </w:rPr>
+            </w:pPr>
+            <w:r>
+              <w:rPr>
+                <w:rFonts w:ascii="Calibri" w:eastAsia="Times New Roman" w:hAnsi="Calibri" w:cs="Calibri"/>
+                <w:color w:val="000000"/>
+                <w:sz w:val="24"/>
+                <w:szCs w:val="24"/>
+              </w:rPr>
+              <w:t>Interfaces </w:t>
+            </w:r>
+          </w:p>
+        </w:tc>
+        <w:tc>
+          <w:tcPr>
+            <w:tcW w:w="0" w:type="auto"/>
+            <w:tcBorders>
+              <w:top w:val="single" w:sz="8" w:space="0" w:color="000000"/>
+              <w:left w:val="single" w:sz="8" w:space="0" w:color="000000"/>
+              <w:bottom w:val="single" w:sz="8" w:space="0" w:color="000000"/>
+              <w:right w:val="single" w:sz="8" w:space="0" w:color="000000"/>
+            </w:tcBorders>
+            <w:hideMark/>
+          </w:tcPr>
+          <w:p>
+            <w:pPr>
+              <w:shd w:val="clear" w:color="auto" w:fill="FFFFFF"/>
+              <w:spacing w:before="180" w:after="0" w:line="240" w:lineRule="auto"/>
+              <w:rPr>
+                <w:rFonts w:ascii="Times New Roman" w:eastAsia="Times New Roman" w:hAnsi="Times New Roman" w:cs="Times New Roman"/>
+                <w:sz w:val="24"/>
+                <w:szCs w:val="24"/>
+              </w:rPr>
+            </w:pPr>
+            <w:r>
+              <w:rPr>
+                <w:rFonts w:ascii="Arial" w:eastAsia="Times New Roman" w:hAnsi="Arial" w:cs="Arial"/>
+                <w:color w:val="2D3B45"/>
+                <w:sz w:val="24"/>
+                <w:szCs w:val="24"/>
+              </w:rPr>
+              <w:t>interface for operation by front desk clerks </w:t>
+            </w:r>
+          </w:p>
+          <w:p>
+            <w:pPr>
+              <w:shd w:val="clear" w:color="auto" w:fill="FFFFFF"/>
+              <w:spacing w:after="180" w:line="240" w:lineRule="auto"/>
+              <w:rPr>
+                <w:rFonts w:ascii="Times New Roman" w:eastAsia="Times New Roman" w:hAnsi="Times New Roman" w:cs="Times New Roman"/>
+                <w:sz w:val="24"/>
+                <w:szCs w:val="24"/>
+              </w:rPr>
+            </w:pPr>
+            <w:r>
+              <w:rPr>
+                <w:rFonts w:ascii="Arial" w:eastAsia="Times New Roman" w:hAnsi="Arial" w:cs="Arial"/>
+                <w:color w:val="2D3B45"/>
+                <w:sz w:val="24"/>
+                <w:szCs w:val="24"/>
+              </w:rPr>
+              <w:t>maintenance by management</w:t>
+            </w:r>
+          </w:p>
+        </w:tc>
+        <w:tc>
+          <w:tcPr>
+            <w:tcW w:w="0" w:type="auto"/>
+            <w:tcBorders>
+              <w:top w:val="single" w:sz="8" w:space="0" w:color="000000"/>
+              <w:left w:val="single" w:sz="8" w:space="0" w:color="000000"/>
+              <w:bottom w:val="single" w:sz="8" w:space="0" w:color="000000"/>
+              <w:right w:val="single" w:sz="8" w:space="0" w:color="000000"/>
+            </w:tcBorders>
+            <w:hideMark/>
+          </w:tcPr>
+          <w:p>
+            <w:pPr>
+              <w:spacing w:after="0" w:line="240" w:lineRule="auto"/>
+              <w:rPr>
+                <w:rFonts w:ascii="Times New Roman" w:eastAsia="Times New Roman" w:hAnsi="Times New Roman" w:cs="Times New Roman"/>
+                <w:sz w:val="24"/>
+                <w:szCs w:val="24"/>
+              </w:rPr>
+            </w:pPr>
+          </w:p>
+        </w:tc>
+      </w:tr>
+    </w:tbl>
+    <w:p>
+      <w:pPr>
+        <w:spacing w:after="0" w:line="240" w:lineRule="auto"/>
+        <w:rPr>
+          <w:rFonts w:ascii="Times New Roman" w:eastAsia="Times New Roman" w:hAnsi="Times New Roman" w:cs="Times New Roman"/>
+          <w:sz w:val="24"/>
+          <w:szCs w:val="24"/>
+        </w:rPr>
+      </w:pPr>
+    </w:p>
+    <w:p>
+      <w:pPr>
+        <w:spacing w:line="240" w:lineRule="auto"/>
+        <w:rPr>
+          <w:rFonts w:ascii="Times New Roman" w:eastAsia="Times New Roman" w:hAnsi="Times New Roman" w:cs="Times New Roman"/>
+          <w:sz w:val="24"/>
+          <w:szCs w:val="24"/>
+        </w:rPr>
+      </w:pPr>
+      <w:r>
+        <w:rPr>
+          <w:rFonts w:ascii="Calibri" w:eastAsia="Times New Roman" w:hAnsi="Calibri" w:cs="Calibri"/>
+          <w:b/>
+          <w:bCs/>
+          <w:color w:val="000000"/>
+          <w:sz w:val="24"/>
+          <w:szCs w:val="24"/>
+        </w:rPr>
+        <w:t>Roles - Timeline:</w:t>
+      </w:r>
+    </w:p>
+    <w:tbl>
+      <w:tblPr>
+        <w:tblW w:w="9360" w:type="dxa"/>
+        <w:tblCellMar>
+          <w:top w:w="15" w:type="dxa"/>
+          <w:left w:w="15" w:type="dxa"/>
+          <w:bottom w:w="15" w:type="dxa"/>
+          <w:right w:w="15" w:type="dxa"/>
+        </w:tblCellMar>
+        <w:tblLook w:val="04A0" w:firstRow="1" w:lastRow="0" w:firstColumn="1" w:lastColumn="0" w:noHBand="0" w:noVBand="1"/>
+      </w:tblPr>
+      <w:tblGrid>
+        <w:gridCol w:w="1117"/>
+        <w:gridCol w:w="2840"/>
+        <w:gridCol w:w="2637"/>
+        <w:gridCol w:w="2766"/>
+      </w:tblGrid>
+      <w:tr>
+        <w:tc>
+          <w:tcPr>
+            <w:tcW w:w="0" w:type="auto"/>
+            <w:tcBorders>
+              <w:top w:val="single" w:sz="8" w:space="0" w:color="000000"/>
+              <w:left w:val="single" w:sz="8" w:space="0" w:color="000000"/>
+              <w:bottom w:val="single" w:sz="8" w:space="0" w:color="000000"/>
+              <w:right w:val="single" w:sz="8" w:space="0" w:color="000000"/>
+            </w:tcBorders>
+            <w:tcMar>
+              <w:top w:w="100" w:type="dxa"/>
+              <w:left w:w="100" w:type="dxa"/>
+              <w:bottom w:w="100" w:type="dxa"/>
+              <w:right w:w="100" w:type="dxa"/>
+            </w:tcMar>
+            <w:hideMark/>
+          </w:tcPr>
+          <w:p>
+            <w:pPr>
+              <w:spacing w:after="0" w:line="240" w:lineRule="auto"/>
+              <w:rPr>
+                <w:rFonts w:ascii="Times New Roman" w:eastAsia="Times New Roman" w:hAnsi="Times New Roman" w:cs="Times New Roman"/>
+                <w:sz w:val="24"/>
+                <w:szCs w:val="24"/>
+              </w:rPr>
+            </w:pPr>
+            <w:r>
+              <w:rPr>
+                <w:rFonts w:ascii="Calibri" w:eastAsia="Times New Roman" w:hAnsi="Calibri" w:cs="Calibri"/>
+                <w:b/>
+                <w:bCs/>
+                <w:color w:val="000000"/>
+                <w:sz w:val="24"/>
+                <w:szCs w:val="24"/>
+              </w:rPr>
+              <w:t>Date</w:t>
+            </w:r>
+          </w:p>
+        </w:tc>
+        <w:tc>
+          <w:tcPr>
+            <w:tcW w:w="0" w:type="auto"/>
+            <w:tcBorders>
+              <w:top w:val="single" w:sz="8" w:space="0" w:color="000000"/>
+              <w:left w:val="single" w:sz="8" w:space="0" w:color="000000"/>
+              <w:bottom w:val="single" w:sz="8" w:space="0" w:color="000000"/>
+              <w:right w:val="single" w:sz="8" w:space="0" w:color="000000"/>
+            </w:tcBorders>
+            <w:tcMar>
+              <w:top w:w="100" w:type="dxa"/>
+              <w:left w:w="100" w:type="dxa"/>
+              <w:bottom w:w="100" w:type="dxa"/>
+              <w:right w:w="100" w:type="dxa"/>
+            </w:tcMar>
+            <w:hideMark/>
+          </w:tcPr>
+          <w:p>
+            <w:pPr>
+              <w:spacing w:after="0" w:line="240" w:lineRule="auto"/>
+              <w:rPr>
+                <w:rFonts w:ascii="Times New Roman" w:eastAsia="Times New Roman" w:hAnsi="Times New Roman" w:cs="Times New Roman"/>
+                <w:sz w:val="24"/>
+                <w:szCs w:val="24"/>
+              </w:rPr>
+            </w:pPr>
+            <w:r>
+              <w:rPr>
+                <w:rFonts w:ascii="Calibri" w:eastAsia="Times New Roman" w:hAnsi="Calibri" w:cs="Calibri"/>
+                <w:b/>
+                <w:bCs/>
+                <w:color w:val="000000"/>
+                <w:sz w:val="24"/>
+                <w:szCs w:val="24"/>
+              </w:rPr>
+              <w:t>Product Owner</w:t>
+            </w:r>
+          </w:p>
+        </w:tc>
+        <w:tc>
+          <w:tcPr>
+            <w:tcW w:w="0" w:type="auto"/>
+            <w:tcBorders>
+              <w:top w:val="single" w:sz="8" w:space="0" w:color="000000"/>
+              <w:left w:val="single" w:sz="8" w:space="0" w:color="000000"/>
+              <w:bottom w:val="single" w:sz="8" w:space="0" w:color="000000"/>
+              <w:right w:val="single" w:sz="8" w:space="0" w:color="000000"/>
+            </w:tcBorders>
+            <w:tcMar>
+              <w:top w:w="100" w:type="dxa"/>
+              <w:left w:w="100" w:type="dxa"/>
+              <w:bottom w:w="100" w:type="dxa"/>
+              <w:right w:w="100" w:type="dxa"/>
+            </w:tcMar>
+            <w:hideMark/>
+          </w:tcPr>
+          <w:p>
+            <w:pPr>
+              <w:spacing w:after="0" w:line="240" w:lineRule="auto"/>
+              <w:rPr>
+                <w:rFonts w:ascii="Times New Roman" w:eastAsia="Times New Roman" w:hAnsi="Times New Roman" w:cs="Times New Roman"/>
+                <w:sz w:val="24"/>
+                <w:szCs w:val="24"/>
+              </w:rPr>
+            </w:pPr>
+            <w:r>
+              <w:rPr>
+                <w:rFonts w:ascii="Calibri" w:eastAsia="Times New Roman" w:hAnsi="Calibri" w:cs="Calibri"/>
+                <w:b/>
+                <w:bCs/>
+                <w:color w:val="000000"/>
+                <w:sz w:val="24"/>
+                <w:szCs w:val="24"/>
+              </w:rPr>
+              <w:t>Scrum Master</w:t>
+            </w:r>
+          </w:p>
+        </w:tc>
+        <w:tc>
+          <w:tcPr>
+            <w:tcW w:w="0" w:type="auto"/>
+            <w:tcBorders>
+              <w:top w:val="single" w:sz="8" w:space="0" w:color="000000"/>
+              <w:left w:val="single" w:sz="8" w:space="0" w:color="000000"/>
+              <w:bottom w:val="single" w:sz="8" w:space="0" w:color="000000"/>
+              <w:right w:val="single" w:sz="8" w:space="0" w:color="000000"/>
+            </w:tcBorders>
+            <w:tcMar>
+              <w:top w:w="100" w:type="dxa"/>
+              <w:left w:w="100" w:type="dxa"/>
+              <w:bottom w:w="100" w:type="dxa"/>
+              <w:right w:w="100" w:type="dxa"/>
+            </w:tcMar>
+            <w:hideMark/>
+          </w:tcPr>
+          <w:p>
+            <w:pPr>
+              <w:spacing w:after="0" w:line="240" w:lineRule="auto"/>
+              <w:rPr>
+                <w:rFonts w:ascii="Times New Roman" w:eastAsia="Times New Roman" w:hAnsi="Times New Roman" w:cs="Times New Roman"/>
+                <w:sz w:val="24"/>
+                <w:szCs w:val="24"/>
+              </w:rPr>
+            </w:pPr>
+            <w:r>
+              <w:rPr>
+                <w:rFonts w:ascii="Calibri" w:eastAsia="Times New Roman" w:hAnsi="Calibri" w:cs="Calibri"/>
+                <w:b/>
+                <w:bCs/>
+                <w:color w:val="000000"/>
+                <w:sz w:val="24"/>
+                <w:szCs w:val="24"/>
+              </w:rPr>
+              <w:t>Team Member</w:t>
+            </w:r>
+          </w:p>
+        </w:tc>
+      </w:tr>
+      <w:tr>
+        <w:tc>
+          <w:tcPr>
+            <w:tcW w:w="0" w:type="auto"/>
+            <w:tcBorders>
+              <w:top w:val="single" w:sz="8" w:space="0" w:color="000000"/>
+              <w:left w:val="single" w:sz="8" w:space="0" w:color="000000"/>
+              <w:bottom w:val="single" w:sz="8" w:space="0" w:color="000000"/>
+              <w:right w:val="single" w:sz="8" w:space="0" w:color="000000"/>
+            </w:tcBorders>
+            <w:tcMar>
+              <w:top w:w="100" w:type="dxa"/>
+              <w:left w:w="100" w:type="dxa"/>
+              <w:bottom w:w="100" w:type="dxa"/>
+              <w:right w:w="100" w:type="dxa"/>
+            </w:tcMar>
+            <w:hideMark/>
+          </w:tcPr>
+          <w:p>
+            <w:pPr>
+              <w:spacing w:after="0" w:line="240" w:lineRule="auto"/>
+              <w:rPr>
+                <w:rFonts w:ascii="Times New Roman" w:eastAsia="Times New Roman" w:hAnsi="Times New Roman" w:cs="Times New Roman"/>
+                <w:sz w:val="24"/>
+                <w:szCs w:val="24"/>
+              </w:rPr>
+            </w:pPr>
+          </w:p>
+        </w:tc>
+        <w:tc>
+          <w:tcPr>
+            <w:tcW w:w="0" w:type="auto"/>
+            <w:tcBorders>
+              <w:top w:val="single" w:sz="8" w:space="0" w:color="000000"/>
+              <w:left w:val="single" w:sz="8" w:space="0" w:color="000000"/>
+              <w:bottom w:val="single" w:sz="8" w:space="0" w:color="000000"/>
+              <w:right w:val="single" w:sz="8" w:space="0" w:color="000000"/>
+            </w:tcBorders>
+            <w:tcMar>
+              <w:top w:w="100" w:type="dxa"/>
+              <w:left w:w="100" w:type="dxa"/>
+              <w:bottom w:w="100" w:type="dxa"/>
+              <w:right w:w="100" w:type="dxa"/>
+            </w:tcMar>
+            <w:hideMark/>
+          </w:tcPr>
+          <w:p>
+            <w:pPr>
+              <w:spacing w:after="0" w:line="240" w:lineRule="auto"/>
+              <w:rPr>
+                <w:rFonts w:ascii="Times New Roman" w:eastAsia="Times New Roman" w:hAnsi="Times New Roman" w:cs="Times New Roman"/>
+                <w:sz w:val="24"/>
+                <w:szCs w:val="24"/>
+              </w:rPr>
+            </w:pPr>
+          </w:p>
+        </w:tc>
+        <w:tc>
+          <w:tcPr>
+            <w:tcW w:w="0" w:type="auto"/>
+            <w:tcBorders>
+              <w:top w:val="single" w:sz="8" w:space="0" w:color="000000"/>
+              <w:left w:val="single" w:sz="8" w:space="0" w:color="000000"/>
+              <w:bottom w:val="single" w:sz="8" w:space="0" w:color="000000"/>
+              <w:right w:val="single" w:sz="8" w:space="0" w:color="000000"/>
+            </w:tcBorders>
+            <w:tcMar>
+              <w:top w:w="100" w:type="dxa"/>
+              <w:left w:w="100" w:type="dxa"/>
+              <w:bottom w:w="100" w:type="dxa"/>
+              <w:right w:w="100" w:type="dxa"/>
+            </w:tcMar>
+            <w:hideMark/>
+          </w:tcPr>
+          <w:p>
+            <w:pPr>
+              <w:spacing w:after="0" w:line="240" w:lineRule="auto"/>
+              <w:rPr>
+                <w:rFonts w:ascii="Times New Roman" w:eastAsia="Times New Roman" w:hAnsi="Times New Roman" w:cs="Times New Roman"/>
+                <w:sz w:val="24"/>
+                <w:szCs w:val="24"/>
+              </w:rPr>
+            </w:pPr>
+          </w:p>
+        </w:tc>
+        <w:tc>
+          <w:tcPr>
+            <w:tcW w:w="0" w:type="auto"/>
+            <w:tcBorders>
+              <w:top w:val="single" w:sz="8" w:space="0" w:color="000000"/>
+              <w:left w:val="single" w:sz="8" w:space="0" w:color="000000"/>
+              <w:bottom w:val="single" w:sz="8" w:space="0" w:color="000000"/>
+              <w:right w:val="single" w:sz="8" w:space="0" w:color="000000"/>
+            </w:tcBorders>
+            <w:tcMar>
+              <w:top w:w="100" w:type="dxa"/>
+              <w:left w:w="100" w:type="dxa"/>
+              <w:bottom w:w="100" w:type="dxa"/>
+              <w:right w:w="100" w:type="dxa"/>
+            </w:tcMar>
+            <w:hideMark/>
+          </w:tcPr>
+          <w:p>
+            <w:pPr>
+              <w:spacing w:after="0" w:line="240" w:lineRule="auto"/>
+              <w:rPr>
+                <w:rFonts w:ascii="Times New Roman" w:eastAsia="Times New Roman" w:hAnsi="Times New Roman" w:cs="Times New Roman"/>
+                <w:sz w:val="24"/>
+                <w:szCs w:val="24"/>
+              </w:rPr>
+            </w:pPr>
+          </w:p>
+        </w:tc>
+      </w:tr>
+      <w:tr>
+        <w:tc>
+          <w:tcPr>
+            <w:tcW w:w="0" w:type="auto"/>
+            <w:tcBorders>
+              <w:top w:val="single" w:sz="8" w:space="0" w:color="000000"/>
+              <w:left w:val="single" w:sz="8" w:space="0" w:color="000000"/>
+              <w:bottom w:val="single" w:sz="8" w:space="0" w:color="000000"/>
+              <w:right w:val="single" w:sz="8" w:space="0" w:color="000000"/>
+            </w:tcBorders>
+            <w:tcMar>
+              <w:top w:w="100" w:type="dxa"/>
+              <w:left w:w="100" w:type="dxa"/>
+              <w:bottom w:w="100" w:type="dxa"/>
+              <w:right w:w="100" w:type="dxa"/>
+            </w:tcMar>
+            <w:hideMark/>
+          </w:tcPr>
+          <w:p>
+            <w:pPr>
+              <w:spacing w:after="0" w:line="240" w:lineRule="auto"/>
+              <w:rPr>
+                <w:rFonts w:ascii="Times New Roman" w:eastAsia="Times New Roman" w:hAnsi="Times New Roman" w:cs="Times New Roman"/>
+                <w:sz w:val="24"/>
+                <w:szCs w:val="24"/>
+              </w:rPr>
+            </w:pPr>
+          </w:p>
+        </w:tc>
+        <w:tc>
+          <w:tcPr>
+            <w:tcW w:w="0" w:type="auto"/>
+            <w:tcBorders>
+              <w:top w:val="single" w:sz="8" w:space="0" w:color="000000"/>
+              <w:left w:val="single" w:sz="8" w:space="0" w:color="000000"/>
+              <w:bottom w:val="single" w:sz="8" w:space="0" w:color="000000"/>
+              <w:right w:val="single" w:sz="8" w:space="0" w:color="000000"/>
+            </w:tcBorders>
+            <w:tcMar>
+              <w:top w:w="100" w:type="dxa"/>
+              <w:left w:w="100" w:type="dxa"/>
+              <w:bottom w:w="100" w:type="dxa"/>
+              <w:right w:w="100" w:type="dxa"/>
+            </w:tcMar>
+            <w:hideMark/>
+          </w:tcPr>
+          <w:p>
+            <w:pPr>
+              <w:spacing w:after="0" w:line="240" w:lineRule="auto"/>
+              <w:rPr>
+                <w:rFonts w:ascii="Times New Roman" w:eastAsia="Times New Roman" w:hAnsi="Times New Roman" w:cs="Times New Roman"/>
+                <w:sz w:val="24"/>
+                <w:szCs w:val="24"/>
+              </w:rPr>
+            </w:pPr>
+          </w:p>
+        </w:tc>
+        <w:tc>
+          <w:tcPr>
+            <w:tcW w:w="0" w:type="auto"/>
+            <w:tcBorders>
+              <w:top w:val="single" w:sz="8" w:space="0" w:color="000000"/>
+              <w:left w:val="single" w:sz="8" w:space="0" w:color="000000"/>
+              <w:bottom w:val="single" w:sz="8" w:space="0" w:color="000000"/>
+              <w:right w:val="single" w:sz="8" w:space="0" w:color="000000"/>
+            </w:tcBorders>
+            <w:tcMar>
+              <w:top w:w="100" w:type="dxa"/>
+              <w:left w:w="100" w:type="dxa"/>
+              <w:bottom w:w="100" w:type="dxa"/>
+              <w:right w:w="100" w:type="dxa"/>
+            </w:tcMar>
+            <w:hideMark/>
+          </w:tcPr>
+          <w:p>
+            <w:pPr>
+              <w:spacing w:after="0" w:line="240" w:lineRule="auto"/>
+              <w:rPr>
+                <w:rFonts w:ascii="Times New Roman" w:eastAsia="Times New Roman" w:hAnsi="Times New Roman" w:cs="Times New Roman"/>
+                <w:sz w:val="24"/>
+                <w:szCs w:val="24"/>
+              </w:rPr>
+            </w:pPr>
+          </w:p>
+        </w:tc>
+        <w:tc>
+          <w:tcPr>
+            <w:tcW w:w="0" w:type="auto"/>
+            <w:tcBorders>
+              <w:top w:val="single" w:sz="8" w:space="0" w:color="000000"/>
+              <w:left w:val="single" w:sz="8" w:space="0" w:color="000000"/>
+              <w:bottom w:val="single" w:sz="8" w:space="0" w:color="000000"/>
+              <w:right w:val="single" w:sz="8" w:space="0" w:color="000000"/>
+            </w:tcBorders>
+            <w:tcMar>
+              <w:top w:w="100" w:type="dxa"/>
+              <w:left w:w="100" w:type="dxa"/>
+              <w:bottom w:w="100" w:type="dxa"/>
+              <w:right w:w="100" w:type="dxa"/>
+            </w:tcMar>
+            <w:hideMark/>
+          </w:tcPr>
+          <w:p>
+            <w:pPr>
+              <w:spacing w:after="0" w:line="240" w:lineRule="auto"/>
+              <w:rPr>
+                <w:rFonts w:ascii="Times New Roman" w:eastAsia="Times New Roman" w:hAnsi="Times New Roman" w:cs="Times New Roman"/>
+                <w:sz w:val="24"/>
+                <w:szCs w:val="24"/>
+              </w:rPr>
+            </w:pPr>
+          </w:p>
+        </w:tc>
+      </w:tr>
+      <w:tr>
+        <w:tc>
+          <w:tcPr>
+            <w:tcW w:w="0" w:type="auto"/>
+            <w:tcBorders>
+              <w:top w:val="single" w:sz="8" w:space="0" w:color="000000"/>
+              <w:left w:val="single" w:sz="8" w:space="0" w:color="000000"/>
+              <w:bottom w:val="single" w:sz="8" w:space="0" w:color="000000"/>
+              <w:right w:val="single" w:sz="8" w:space="0" w:color="000000"/>
+            </w:tcBorders>
+            <w:tcMar>
+              <w:top w:w="100" w:type="dxa"/>
+              <w:left w:w="100" w:type="dxa"/>
+              <w:bottom w:w="100" w:type="dxa"/>
+              <w:right w:w="100" w:type="dxa"/>
+            </w:tcMar>
+            <w:hideMark/>
+          </w:tcPr>
+          <w:p>
+            <w:pPr>
+              <w:spacing w:after="0" w:line="240" w:lineRule="auto"/>
+              <w:rPr>
+                <w:rFonts w:ascii="Times New Roman" w:eastAsia="Times New Roman" w:hAnsi="Times New Roman" w:cs="Times New Roman"/>
+                <w:sz w:val="24"/>
+                <w:szCs w:val="24"/>
+              </w:rPr>
+            </w:pPr>
+          </w:p>
+        </w:tc>
+        <w:tc>
+          <w:tcPr>
+            <w:tcW w:w="0" w:type="auto"/>
+            <w:tcBorders>
+              <w:top w:val="single" w:sz="8" w:space="0" w:color="000000"/>
+              <w:left w:val="single" w:sz="8" w:space="0" w:color="000000"/>
+              <w:bottom w:val="single" w:sz="8" w:space="0" w:color="000000"/>
+              <w:right w:val="single" w:sz="8" w:space="0" w:color="000000"/>
+            </w:tcBorders>
+            <w:tcMar>
+              <w:top w:w="100" w:type="dxa"/>
+              <w:left w:w="100" w:type="dxa"/>
+              <w:bottom w:w="100" w:type="dxa"/>
+              <w:right w:w="100" w:type="dxa"/>
+            </w:tcMar>
+            <w:hideMark/>
+          </w:tcPr>
+          <w:p>
+            <w:pPr>
+              <w:spacing w:after="0" w:line="240" w:lineRule="auto"/>
+              <w:rPr>
+                <w:rFonts w:ascii="Times New Roman" w:eastAsia="Times New Roman" w:hAnsi="Times New Roman" w:cs="Times New Roman"/>
+                <w:sz w:val="24"/>
+                <w:szCs w:val="24"/>
+              </w:rPr>
+            </w:pPr>
+          </w:p>
+        </w:tc>
+        <w:tc>
+          <w:tcPr>
+            <w:tcW w:w="0" w:type="auto"/>
+            <w:tcBorders>
+              <w:top w:val="single" w:sz="8" w:space="0" w:color="000000"/>
+              <w:left w:val="single" w:sz="8" w:space="0" w:color="000000"/>
+              <w:bottom w:val="single" w:sz="8" w:space="0" w:color="000000"/>
+              <w:right w:val="single" w:sz="8" w:space="0" w:color="000000"/>
+            </w:tcBorders>
+            <w:tcMar>
+              <w:top w:w="100" w:type="dxa"/>
+              <w:left w:w="100" w:type="dxa"/>
+              <w:bottom w:w="100" w:type="dxa"/>
+              <w:right w:w="100" w:type="dxa"/>
+            </w:tcMar>
+            <w:hideMark/>
+          </w:tcPr>
+          <w:p>
+            <w:pPr>
+              <w:spacing w:after="0" w:line="240" w:lineRule="auto"/>
+              <w:rPr>
+                <w:rFonts w:ascii="Times New Roman" w:eastAsia="Times New Roman" w:hAnsi="Times New Roman" w:cs="Times New Roman"/>
+                <w:sz w:val="24"/>
+                <w:szCs w:val="24"/>
+              </w:rPr>
+            </w:pPr>
+          </w:p>
+        </w:tc>
+        <w:tc>
+          <w:tcPr>
+            <w:tcW w:w="0" w:type="auto"/>
+            <w:tcBorders>
+              <w:top w:val="single" w:sz="8" w:space="0" w:color="000000"/>
+              <w:left w:val="single" w:sz="8" w:space="0" w:color="000000"/>
+              <w:bottom w:val="single" w:sz="8" w:space="0" w:color="000000"/>
+              <w:right w:val="single" w:sz="8" w:space="0" w:color="000000"/>
+            </w:tcBorders>
+            <w:tcMar>
+              <w:top w:w="100" w:type="dxa"/>
+              <w:left w:w="100" w:type="dxa"/>
+              <w:bottom w:w="100" w:type="dxa"/>
+              <w:right w:w="100" w:type="dxa"/>
+            </w:tcMar>
+            <w:hideMark/>
+          </w:tcPr>
+          <w:p>
+            <w:pPr>
+              <w:spacing w:after="0" w:line="240" w:lineRule="auto"/>
+              <w:rPr>
+                <w:rFonts w:ascii="Times New Roman" w:eastAsia="Times New Roman" w:hAnsi="Times New Roman" w:cs="Times New Roman"/>
+                <w:sz w:val="24"/>
+                <w:szCs w:val="24"/>
+              </w:rPr>
+            </w:pPr>
+          </w:p>
+        </w:tc>
+      </w:tr>
+      <w:tr>
+        <w:tc>
+          <w:tcPr>
+            <w:tcW w:w="0" w:type="auto"/>
+            <w:tcBorders>
+              <w:top w:val="single" w:sz="8" w:space="0" w:color="000000"/>
+              <w:left w:val="single" w:sz="8" w:space="0" w:color="000000"/>
+              <w:bottom w:val="single" w:sz="8" w:space="0" w:color="000000"/>
+              <w:right w:val="single" w:sz="8" w:space="0" w:color="000000"/>
+            </w:tcBorders>
+            <w:tcMar>
+              <w:top w:w="100" w:type="dxa"/>
+              <w:left w:w="100" w:type="dxa"/>
+              <w:bottom w:w="100" w:type="dxa"/>
+              <w:right w:w="100" w:type="dxa"/>
+            </w:tcMar>
+            <w:hideMark/>
+          </w:tcPr>
+          <w:p>
+            <w:pPr>
+              <w:spacing w:after="0" w:line="240" w:lineRule="auto"/>
+              <w:rPr>
+                <w:rFonts w:ascii="Times New Roman" w:eastAsia="Times New Roman" w:hAnsi="Times New Roman" w:cs="Times New Roman"/>
+                <w:sz w:val="24"/>
+                <w:szCs w:val="24"/>
+              </w:rPr>
+            </w:pPr>
+          </w:p>
+        </w:tc>
+        <w:tc>
+          <w:tcPr>
+            <w:tcW w:w="0" w:type="auto"/>
+            <w:tcBorders>
+              <w:top w:val="single" w:sz="8" w:space="0" w:color="000000"/>
+              <w:left w:val="single" w:sz="8" w:space="0" w:color="000000"/>
+              <w:bottom w:val="single" w:sz="8" w:space="0" w:color="000000"/>
+              <w:right w:val="single" w:sz="8" w:space="0" w:color="000000"/>
+            </w:tcBorders>
+            <w:tcMar>
+              <w:top w:w="100" w:type="dxa"/>
+              <w:left w:w="100" w:type="dxa"/>
+              <w:bottom w:w="100" w:type="dxa"/>
+              <w:right w:w="100" w:type="dxa"/>
+            </w:tcMar>
+            <w:hideMark/>
+          </w:tcPr>
+          <w:p>
+            <w:pPr>
+              <w:spacing w:after="0" w:line="240" w:lineRule="auto"/>
+              <w:rPr>
+                <w:rFonts w:ascii="Times New Roman" w:eastAsia="Times New Roman" w:hAnsi="Times New Roman" w:cs="Times New Roman"/>
+                <w:sz w:val="24"/>
+                <w:szCs w:val="24"/>
+              </w:rPr>
+            </w:pPr>
+          </w:p>
+        </w:tc>
+        <w:tc>
+          <w:tcPr>
+            <w:tcW w:w="0" w:type="auto"/>
+            <w:tcBorders>
+              <w:top w:val="single" w:sz="8" w:space="0" w:color="000000"/>
+              <w:left w:val="single" w:sz="8" w:space="0" w:color="000000"/>
+              <w:bottom w:val="single" w:sz="8" w:space="0" w:color="000000"/>
+              <w:right w:val="single" w:sz="8" w:space="0" w:color="000000"/>
+            </w:tcBorders>
+            <w:tcMar>
+              <w:top w:w="100" w:type="dxa"/>
+              <w:left w:w="100" w:type="dxa"/>
+              <w:bottom w:w="100" w:type="dxa"/>
+              <w:right w:w="100" w:type="dxa"/>
+            </w:tcMar>
+            <w:hideMark/>
+          </w:tcPr>
+          <w:p>
+            <w:pPr>
+              <w:spacing w:after="0" w:line="240" w:lineRule="auto"/>
+              <w:rPr>
+                <w:rFonts w:ascii="Times New Roman" w:eastAsia="Times New Roman" w:hAnsi="Times New Roman" w:cs="Times New Roman"/>
+                <w:sz w:val="24"/>
+                <w:szCs w:val="24"/>
+              </w:rPr>
+            </w:pPr>
+          </w:p>
+        </w:tc>
+        <w:tc>
+          <w:tcPr>
+            <w:tcW w:w="0" w:type="auto"/>
+            <w:tcBorders>
+              <w:top w:val="single" w:sz="8" w:space="0" w:color="000000"/>
+              <w:left w:val="single" w:sz="8" w:space="0" w:color="000000"/>
+              <w:bottom w:val="single" w:sz="8" w:space="0" w:color="000000"/>
+              <w:right w:val="single" w:sz="8" w:space="0" w:color="000000"/>
+            </w:tcBorders>
+            <w:tcMar>
+              <w:top w:w="100" w:type="dxa"/>
+              <w:left w:w="100" w:type="dxa"/>
+              <w:bottom w:w="100" w:type="dxa"/>
+              <w:right w:w="100" w:type="dxa"/>
+            </w:tcMar>
+            <w:hideMark/>
+          </w:tcPr>
+          <w:p>
+            <w:pPr>
+              <w:spacing w:after="0" w:line="240" w:lineRule="auto"/>
+              <w:rPr>
+                <w:rFonts w:ascii="Times New Roman" w:eastAsia="Times New Roman" w:hAnsi="Times New Roman" w:cs="Times New Roman"/>
+                <w:sz w:val="24"/>
+                <w:szCs w:val="24"/>
+              </w:rPr>
+            </w:pPr>
+          </w:p>
+        </w:tc>
+      </w:tr>
+    </w:tbl>
+    <w:p/>
+    <w:p>
+      <w:pPr>
         <w:shd w:val="clear" w:color="auto" w:fill="FFFFFF"/>
         <w:spacing w:beforeAutospacing="1" w:after="0" w:afterAutospacing="1" w:line="240" w:lineRule="auto"/>
         <w:rPr>
@@ -150,7 +2703,7 @@
         <w:ind w:left="720" w:hanging="360"/>
       </w:pPr>
     </w:lvl>
-    <w:lvl w:ilvl="1" w:tentative="1">
+    <w:lvl w:ilvl="1">
       <w:start w:val="1"/>
       <w:numFmt w:val="decimal"/>
       <w:lvlText w:val="%2."/>
@@ -247,8 +2800,101 @@
       </w:pPr>
     </w:lvl>
   </w:abstractNum>
+  <w:abstractNum w:abstractNumId="1" w15:restartNumberingAfterBreak="0">
+    <w:nsid w:val="73C349B5"/>
+    <w:multiLevelType w:val="hybridMultilevel"/>
+    <w:tmpl w:val="5E928AA0"/>
+    <w:lvl w:ilvl="0" w:tplc="145E9AFC">
+      <w:start w:val="1"/>
+      <w:numFmt w:val="decimal"/>
+      <w:lvlText w:val="%1)"/>
+      <w:lvlJc w:val="left"/>
+      <w:pPr>
+        <w:ind w:left="1080" w:hanging="360"/>
+      </w:pPr>
+      <w:rPr>
+        <w:rFonts w:eastAsiaTheme="minorHAnsi" w:hint="default"/>
+        <w:sz w:val="22"/>
+      </w:rPr>
+    </w:lvl>
+    <w:lvl w:ilvl="1" w:tplc="04090019" w:tentative="1">
+      <w:start w:val="1"/>
+      <w:numFmt w:val="lowerLetter"/>
+      <w:lvlText w:val="%2."/>
+      <w:lvlJc w:val="left"/>
+      <w:pPr>
+        <w:ind w:left="1800" w:hanging="360"/>
+      </w:pPr>
+    </w:lvl>
+    <w:lvl w:ilvl="2" w:tplc="0409001B" w:tentative="1">
+      <w:start w:val="1"/>
+      <w:numFmt w:val="lowerRoman"/>
+      <w:lvlText w:val="%3."/>
+      <w:lvlJc w:val="right"/>
+      <w:pPr>
+        <w:ind w:left="2520" w:hanging="180"/>
+      </w:pPr>
+    </w:lvl>
+    <w:lvl w:ilvl="3" w:tplc="0409000F" w:tentative="1">
+      <w:start w:val="1"/>
+      <w:numFmt w:val="decimal"/>
+      <w:lvlText w:val="%4."/>
+      <w:lvlJc w:val="left"/>
+      <w:pPr>
+        <w:ind w:left="3240" w:hanging="360"/>
+      </w:pPr>
+    </w:lvl>
+    <w:lvl w:ilvl="4" w:tplc="04090019" w:tentative="1">
+      <w:start w:val="1"/>
+      <w:numFmt w:val="lowerLetter"/>
+      <w:lvlText w:val="%5."/>
+      <w:lvlJc w:val="left"/>
+      <w:pPr>
+        <w:ind w:left="3960" w:hanging="360"/>
+      </w:pPr>
+    </w:lvl>
+    <w:lvl w:ilvl="5" w:tplc="0409001B" w:tentative="1">
+      <w:start w:val="1"/>
+      <w:numFmt w:val="lowerRoman"/>
+      <w:lvlText w:val="%6."/>
+      <w:lvlJc w:val="right"/>
+      <w:pPr>
+        <w:ind w:left="4680" w:hanging="180"/>
+      </w:pPr>
+    </w:lvl>
+    <w:lvl w:ilvl="6" w:tplc="0409000F" w:tentative="1">
+      <w:start w:val="1"/>
+      <w:numFmt w:val="decimal"/>
+      <w:lvlText w:val="%7."/>
+      <w:lvlJc w:val="left"/>
+      <w:pPr>
+        <w:ind w:left="5400" w:hanging="360"/>
+      </w:pPr>
+    </w:lvl>
+    <w:lvl w:ilvl="7" w:tplc="04090019" w:tentative="1">
+      <w:start w:val="1"/>
+      <w:numFmt w:val="lowerLetter"/>
+      <w:lvlText w:val="%8."/>
+      <w:lvlJc w:val="left"/>
+      <w:pPr>
+        <w:ind w:left="6120" w:hanging="360"/>
+      </w:pPr>
+    </w:lvl>
+    <w:lvl w:ilvl="8" w:tplc="0409001B" w:tentative="1">
+      <w:start w:val="1"/>
+      <w:numFmt w:val="lowerRoman"/>
+      <w:lvlText w:val="%9."/>
+      <w:lvlJc w:val="right"/>
+      <w:pPr>
+        <w:ind w:left="6840" w:hanging="180"/>
+      </w:pPr>
+    </w:lvl>
+  </w:abstractNum>
   <w:num w:numId="1">
     <w:abstractNumId w:val="0"/>
+  </w:num>
+  <w:num w:numId="2">
+    <w:abstractNumId w:val="1"/>
   </w:num>
 </w:numbering>
 </file>
@@ -713,6 +3359,17 @@
       <w:szCs w:val="56"/>
     </w:rPr>
   </w:style>
+  <w:style w:type="paragraph" w:styleId="ListParagraph">
+    <w:name w:val="List Paragraph"/>
+    <w:basedOn w:val="Normal"/>
+    <w:uiPriority w:val="34"/>
+    <w:qFormat/>
+    <w:rsid w:val="000F6277"/>
+    <w:pPr>
+      <w:ind w:left="720"/>
+      <w:contextualSpacing/>
+    </w:pPr>
+  </w:style>
 </w:styles>
 </file>
 

</xml_diff>